<commit_message>
Added functionality and its working 100%
</commit_message>
<xml_diff>
--- a/project doc/Laptop Security System.docx
+++ b/project doc/Laptop Security System.docx
@@ -1153,7 +1153,7 @@
         <w:pStyle w:val="Normal"/>
         <w:spacing w:lineRule="auto" w:line="360" w:before="0" w:after="275"/>
         <w:ind w:left="2880" w:hanging="0"/>
-        <w:jc w:val="both"/>
+        <w:jc w:val="left"/>
         <w:rPr/>
       </w:pPr>
       <w:r>
@@ -1374,14 +1374,10 @@
     <w:p>
       <w:pPr>
         <w:pStyle w:val="Normal"/>
+        <w:spacing w:lineRule="auto" w:line="240"/>
         <w:ind w:hanging="0"/>
         <w:jc w:val="both"/>
-        <w:rPr>
-          <w:rFonts w:ascii="Times New Roman" w:hAnsi="Times New Roman"/>
-          <w:b w:val="false"/>
-          <w:b w:val="false"/>
-          <w:bCs w:val="false"/>
-        </w:rPr>
+        <w:rPr/>
       </w:pPr>
       <w:r>
         <w:rPr>
@@ -2397,6 +2393,33 @@
     </w:p>
     <w:p>
       <w:pPr>
+        <w:pStyle w:val="Normal"/>
+        <w:ind w:hanging="0"/>
+        <w:jc w:val="both"/>
+        <w:rPr>
+          <w:rStyle w:val="Heading1Char"/>
+          <w:rFonts w:ascii="Times New Roman" w:hAnsi="Times New Roman" w:cs="Times New Roman"/>
+          <w:b w:val="false"/>
+          <w:b w:val="false"/>
+          <w:bCs w:val="false"/>
+          <w:sz w:val="24"/>
+          <w:szCs w:val="24"/>
+          <w:u w:val="none"/>
+        </w:rPr>
+      </w:pPr>
+      <w:r>
+        <w:rPr>
+          <w:rFonts w:cs="Times New Roman" w:ascii="Times New Roman" w:hAnsi="Times New Roman"/>
+          <w:b w:val="false"/>
+          <w:bCs w:val="false"/>
+          <w:sz w:val="24"/>
+          <w:szCs w:val="24"/>
+          <w:u w:val="none"/>
+        </w:rPr>
+      </w:r>
+    </w:p>
+    <w:p>
+      <w:pPr>
         <w:pStyle w:val="Heading1"/>
         <w:rPr/>
       </w:pPr>
@@ -2463,7 +2486,15 @@
       <w:bookmarkEnd w:id="16"/>
       <w:r>
         <w:rPr/>
-        <w:t>2.1 Global security system.</w:t>
+        <w:t>2.</w:t>
+      </w:r>
+      <w:r>
+        <w:rPr/>
+        <w:t>2</w:t>
+      </w:r>
+      <w:r>
+        <w:rPr/>
+        <w:t xml:space="preserve"> Global security system.</w:t>
       </w:r>
     </w:p>
     <w:p>
@@ -2729,15 +2760,15 @@
           <w:u w:val="none"/>
         </w:rPr>
         <w:drawing>
-          <wp:anchor behindDoc="0" distT="0" distB="0" distL="0" distR="0" simplePos="0" locked="0" layoutInCell="1" allowOverlap="1" relativeHeight="2">
+          <wp:anchor behindDoc="0" distT="0" distB="0" distL="0" distR="0" simplePos="0" locked="0" layoutInCell="1" allowOverlap="1" relativeHeight="6">
             <wp:simplePos x="0" y="0"/>
             <wp:positionH relativeFrom="column">
-              <wp:posOffset>530225</wp:posOffset>
+              <wp:posOffset>156845</wp:posOffset>
             </wp:positionH>
             <wp:positionV relativeFrom="paragraph">
-              <wp:posOffset>-63500</wp:posOffset>
+              <wp:posOffset>86995</wp:posOffset>
             </wp:positionV>
-            <wp:extent cx="5372100" cy="3261360"/>
+            <wp:extent cx="5372100" cy="3020060"/>
             <wp:effectExtent l="0" t="0" r="0" b="0"/>
             <wp:wrapSquare wrapText="largest"/>
             <wp:docPr id="2" name="Image4" descr=""/>
@@ -2762,7 +2793,7 @@
                   <pic:spPr bwMode="auto">
                     <a:xfrm>
                       <a:off x="0" y="0"/>
-                      <a:ext cx="5372100" cy="3261360"/>
+                      <a:ext cx="5372100" cy="3020060"/>
                     </a:xfrm>
                     <a:prstGeom prst="rect">
                       <a:avLst/>
@@ -2814,6 +2845,21 @@
     <w:p>
       <w:pPr>
         <w:pStyle w:val="Normal"/>
+        <w:ind w:left="720" w:hanging="0"/>
+        <w:rPr>
+          <w:rFonts w:ascii="Times New Roman" w:hAnsi="Times New Roman" w:cs="Times New Roman"/>
+          <w:sz w:val="24"/>
+          <w:szCs w:val="24"/>
+          <w:u w:val="none"/>
+        </w:rPr>
+      </w:pPr>
+      <w:r>
+        <w:rPr/>
+      </w:r>
+    </w:p>
+    <w:p>
+      <w:pPr>
+        <w:pStyle w:val="Normal"/>
         <w:ind w:hanging="0"/>
         <w:rPr/>
       </w:pPr>
@@ -2827,12 +2873,13 @@
     <w:p>
       <w:pPr>
         <w:pStyle w:val="Normal"/>
+        <w:ind w:hanging="0"/>
         <w:jc w:val="center"/>
         <w:rPr/>
       </w:pPr>
       <w:r>
         <w:drawing>
-          <wp:anchor behindDoc="0" distT="0" distB="0" distL="0" distR="0" simplePos="0" locked="0" layoutInCell="1" allowOverlap="1" relativeHeight="6">
+          <wp:anchor behindDoc="0" distT="0" distB="0" distL="0" distR="0" simplePos="0" locked="0" layoutInCell="1" allowOverlap="1" relativeHeight="7">
             <wp:simplePos x="0" y="0"/>
             <wp:positionH relativeFrom="column">
               <wp:align>center</wp:align>
@@ -2840,7 +2887,7 @@
             <wp:positionV relativeFrom="paragraph">
               <wp:posOffset>635</wp:posOffset>
             </wp:positionV>
-            <wp:extent cx="5829300" cy="3251835"/>
+            <wp:extent cx="5829300" cy="3277235"/>
             <wp:effectExtent l="0" t="0" r="0" b="0"/>
             <wp:wrapSquare wrapText="largest"/>
             <wp:docPr id="3" name="Image6" descr=""/>
@@ -2865,7 +2912,7 @@
                   <pic:spPr bwMode="auto">
                     <a:xfrm>
                       <a:off x="0" y="0"/>
-                      <a:ext cx="5829300" cy="3251835"/>
+                      <a:ext cx="5829300" cy="3277235"/>
                     </a:xfrm>
                     <a:prstGeom prst="rect">
                       <a:avLst/>
@@ -2921,6 +2968,24 @@
         </w:rPr>
         <w:t>in a room</w:t>
       </w:r>
+      <w:r>
+        <w:br w:type="page"/>
+      </w:r>
+    </w:p>
+    <w:p>
+      <w:pPr>
+        <w:pStyle w:val="Normal"/>
+        <w:jc w:val="center"/>
+        <w:rPr>
+          <w:rFonts w:ascii="Times New Roman" w:hAnsi="Times New Roman" w:cs="Times New Roman"/>
+          <w:sz w:val="24"/>
+          <w:szCs w:val="24"/>
+          <w:u w:val="none"/>
+        </w:rPr>
+      </w:pPr>
+      <w:r>
+        <w:rPr/>
+      </w:r>
     </w:p>
     <w:p>
       <w:pPr>
@@ -2954,7 +3019,15 @@
       <w:bookmarkEnd w:id="17"/>
       <w:r>
         <w:rPr/>
-        <w:t>2.2 Local system</w:t>
+        <w:t>2.</w:t>
+      </w:r>
+      <w:r>
+        <w:rPr/>
+        <w:t>3</w:t>
+      </w:r>
+      <w:r>
+        <w:rPr/>
+        <w:t xml:space="preserve"> Local system</w:t>
       </w:r>
     </w:p>
     <w:p>
@@ -3155,15 +3228,15 @@
         <w:pStyle w:val="Normal"/>
         <w:rPr>
           <w:rFonts w:ascii="Times New Roman" w:hAnsi="Times New Roman" w:cs="Times New Roman"/>
-          <w:sz w:val="28"/>
-          <w:szCs w:val="28"/>
-        </w:rPr>
-      </w:pPr>
-      <w:r>
-        <w:rPr>
-          <w:rFonts w:cs="Times New Roman" w:ascii="Times New Roman" w:hAnsi="Times New Roman"/>
-          <w:sz w:val="28"/>
-          <w:szCs w:val="28"/>
+          <w:sz w:val="24"/>
+          <w:szCs w:val="24"/>
+        </w:rPr>
+      </w:pPr>
+      <w:r>
+        <w:rPr>
+          <w:rFonts w:cs="Times New Roman" w:ascii="Times New Roman" w:hAnsi="Times New Roman"/>
+          <w:sz w:val="24"/>
+          <w:szCs w:val="24"/>
         </w:rPr>
       </w:r>
     </w:p>
@@ -3183,18 +3256,18 @@
           <w:szCs w:val="24"/>
         </w:rPr>
         <w:drawing>
-          <wp:anchor behindDoc="0" distT="0" distB="0" distL="0" distR="0" simplePos="0" locked="0" layoutInCell="1" allowOverlap="1" relativeHeight="3">
+          <wp:anchor behindDoc="0" distT="0" distB="0" distL="0" distR="0" simplePos="0" locked="0" layoutInCell="1" allowOverlap="1" relativeHeight="10">
             <wp:simplePos x="0" y="0"/>
             <wp:positionH relativeFrom="column">
-              <wp:posOffset>42545</wp:posOffset>
+              <wp:posOffset>212090</wp:posOffset>
             </wp:positionH>
             <wp:positionV relativeFrom="paragraph">
-              <wp:posOffset>-55880</wp:posOffset>
+              <wp:posOffset>154305</wp:posOffset>
             </wp:positionV>
-            <wp:extent cx="4859020" cy="1990090"/>
+            <wp:extent cx="5372100" cy="3020060"/>
             <wp:effectExtent l="0" t="0" r="0" b="0"/>
             <wp:wrapSquare wrapText="largest"/>
-            <wp:docPr id="4" name="Image2" descr=""/>
+            <wp:docPr id="4" name="Image3" descr=""/>
             <wp:cNvGraphicFramePr>
               <a:graphicFrameLocks xmlns:a="http://schemas.openxmlformats.org/drawingml/2006/main" noChangeAspect="1"/>
             </wp:cNvGraphicFramePr>
@@ -3202,7 +3275,7 @@
               <a:graphicData uri="http://schemas.openxmlformats.org/drawingml/2006/picture">
                 <pic:pic xmlns:pic="http://schemas.openxmlformats.org/drawingml/2006/picture">
                   <pic:nvPicPr>
-                    <pic:cNvPr id="4" name="Image2" descr=""/>
+                    <pic:cNvPr id="4" name="Image3" descr=""/>
                     <pic:cNvPicPr>
                       <a:picLocks noChangeAspect="1" noChangeArrowheads="1"/>
                     </pic:cNvPicPr>
@@ -3216,7 +3289,7 @@
                   <pic:spPr bwMode="auto">
                     <a:xfrm>
                       <a:off x="0" y="0"/>
-                      <a:ext cx="4859020" cy="1990090"/>
+                      <a:ext cx="5372100" cy="3020060"/>
                     </a:xfrm>
                     <a:prstGeom prst="rect">
                       <a:avLst/>
@@ -3317,23 +3390,6 @@
     <w:p>
       <w:pPr>
         <w:pStyle w:val="Normal"/>
-        <w:rPr>
-          <w:rFonts w:ascii="Times New Roman" w:hAnsi="Times New Roman" w:cs="Times New Roman"/>
-          <w:sz w:val="24"/>
-          <w:szCs w:val="24"/>
-        </w:rPr>
-      </w:pPr>
-      <w:r>
-        <w:rPr>
-          <w:rFonts w:cs="Times New Roman" w:ascii="Times New Roman" w:hAnsi="Times New Roman"/>
-          <w:sz w:val="24"/>
-          <w:szCs w:val="24"/>
-        </w:rPr>
-      </w:r>
-    </w:p>
-    <w:p>
-      <w:pPr>
-        <w:pStyle w:val="Normal"/>
         <w:rPr/>
       </w:pPr>
       <w:r>
@@ -3356,7 +3412,11 @@
         </w:rPr>
       </w:pPr>
       <w:r>
-        <w:rPr/>
+        <w:rPr>
+          <w:rFonts w:cs="Times New Roman" w:ascii="Times New Roman" w:hAnsi="Times New Roman"/>
+          <w:sz w:val="24"/>
+          <w:szCs w:val="24"/>
+        </w:rPr>
       </w:r>
     </w:p>
     <w:p>
@@ -3369,7 +3429,11 @@
         </w:rPr>
       </w:pPr>
       <w:r>
-        <w:rPr/>
+        <w:rPr>
+          <w:rFonts w:cs="Times New Roman" w:ascii="Times New Roman" w:hAnsi="Times New Roman"/>
+          <w:sz w:val="24"/>
+          <w:szCs w:val="24"/>
+        </w:rPr>
       </w:r>
     </w:p>
     <w:p>
@@ -3382,7 +3446,11 @@
         </w:rPr>
       </w:pPr>
       <w:r>
-        <w:rPr/>
+        <w:rPr>
+          <w:rFonts w:cs="Times New Roman" w:ascii="Times New Roman" w:hAnsi="Times New Roman"/>
+          <w:sz w:val="24"/>
+          <w:szCs w:val="24"/>
+        </w:rPr>
       </w:r>
     </w:p>
     <w:p>
@@ -3401,20 +3469,6 @@
     <w:p>
       <w:pPr>
         <w:pStyle w:val="Normal"/>
-        <w:rPr/>
-      </w:pPr>
-      <w:r>
-        <w:rPr>
-          <w:rFonts w:cs="Times New Roman" w:ascii="Times New Roman" w:hAnsi="Times New Roman"/>
-          <w:sz w:val="24"/>
-          <w:szCs w:val="24"/>
-        </w:rPr>
-        <w:t>Figure two    MMU server room</w:t>
-      </w:r>
-    </w:p>
-    <w:p>
-      <w:pPr>
-        <w:pStyle w:val="Normal"/>
         <w:rPr>
           <w:rFonts w:ascii="Times New Roman" w:hAnsi="Times New Roman" w:cs="Times New Roman"/>
           <w:sz w:val="24"/>
@@ -3461,19 +3515,176 @@
           <w:sz w:val="24"/>
           <w:szCs w:val="24"/>
         </w:rPr>
+      </w:r>
+    </w:p>
+    <w:p>
+      <w:pPr>
+        <w:pStyle w:val="Normal"/>
+        <w:rPr>
+          <w:rFonts w:ascii="Times New Roman" w:hAnsi="Times New Roman" w:cs="Times New Roman"/>
+          <w:sz w:val="24"/>
+          <w:szCs w:val="24"/>
+        </w:rPr>
+      </w:pPr>
+      <w:r>
+        <w:rPr>
+          <w:rFonts w:cs="Times New Roman" w:ascii="Times New Roman" w:hAnsi="Times New Roman"/>
+          <w:sz w:val="24"/>
+          <w:szCs w:val="24"/>
+        </w:rPr>
+      </w:r>
+    </w:p>
+    <w:p>
+      <w:pPr>
+        <w:pStyle w:val="Normal"/>
+        <w:rPr>
+          <w:rFonts w:ascii="Times New Roman" w:hAnsi="Times New Roman" w:cs="Times New Roman"/>
+          <w:sz w:val="24"/>
+          <w:szCs w:val="24"/>
+        </w:rPr>
+      </w:pPr>
+      <w:r>
+        <w:rPr>
+          <w:rFonts w:cs="Times New Roman" w:ascii="Times New Roman" w:hAnsi="Times New Roman"/>
+          <w:sz w:val="24"/>
+          <w:szCs w:val="24"/>
+        </w:rPr>
+      </w:r>
+    </w:p>
+    <w:p>
+      <w:pPr>
+        <w:pStyle w:val="Normal"/>
+        <w:rPr>
+          <w:rFonts w:ascii="Times New Roman" w:hAnsi="Times New Roman" w:cs="Times New Roman"/>
+          <w:sz w:val="24"/>
+          <w:szCs w:val="24"/>
+        </w:rPr>
+      </w:pPr>
+      <w:r>
+        <w:rPr>
+          <w:rFonts w:cs="Times New Roman" w:ascii="Times New Roman" w:hAnsi="Times New Roman"/>
+          <w:sz w:val="24"/>
+          <w:szCs w:val="24"/>
+        </w:rPr>
+      </w:r>
+    </w:p>
+    <w:p>
+      <w:pPr>
+        <w:pStyle w:val="Normal"/>
+        <w:rPr>
+          <w:rFonts w:ascii="Times New Roman" w:hAnsi="Times New Roman" w:cs="Times New Roman"/>
+          <w:sz w:val="24"/>
+          <w:szCs w:val="24"/>
+        </w:rPr>
+      </w:pPr>
+      <w:r>
+        <w:rPr>
+          <w:rFonts w:cs="Times New Roman" w:ascii="Times New Roman" w:hAnsi="Times New Roman"/>
+          <w:sz w:val="24"/>
+          <w:szCs w:val="24"/>
+        </w:rPr>
+      </w:r>
+    </w:p>
+    <w:p>
+      <w:pPr>
+        <w:pStyle w:val="Normal"/>
+        <w:ind w:left="720" w:firstLine="720"/>
+        <w:jc w:val="left"/>
+        <w:rPr>
+          <w:rFonts w:ascii="Times New Roman" w:hAnsi="Times New Roman" w:cs="Times New Roman"/>
+          <w:sz w:val="24"/>
+          <w:szCs w:val="24"/>
+        </w:rPr>
+      </w:pPr>
+      <w:r>
+        <w:rPr>
+          <w:rFonts w:cs="Times New Roman" w:ascii="Times New Roman" w:hAnsi="Times New Roman"/>
+          <w:sz w:val="24"/>
+          <w:szCs w:val="24"/>
+        </w:rPr>
+        <w:t xml:space="preserve">Figure 3        </w:t>
+      </w:r>
+      <w:r>
+        <w:rPr>
+          <w:rFonts w:cs="Times New Roman" w:ascii="Times New Roman" w:hAnsi="Times New Roman"/>
+          <w:sz w:val="24"/>
+          <w:szCs w:val="24"/>
+        </w:rPr>
+        <w:t>Electraka front page</w:t>
+      </w:r>
+    </w:p>
+    <w:p>
+      <w:pPr>
+        <w:pStyle w:val="Normal"/>
+        <w:jc w:val="left"/>
+        <w:rPr>
+          <w:rFonts w:ascii="Times New Roman" w:hAnsi="Times New Roman" w:cs="Times New Roman"/>
+          <w:sz w:val="24"/>
+          <w:szCs w:val="24"/>
+        </w:rPr>
+      </w:pPr>
+      <w:r>
+        <w:rPr>
+          <w:rFonts w:cs="Times New Roman" w:ascii="Times New Roman" w:hAnsi="Times New Roman"/>
+          <w:sz w:val="24"/>
+          <w:szCs w:val="24"/>
+        </w:rPr>
+      </w:r>
+    </w:p>
+    <w:p>
+      <w:pPr>
+        <w:pStyle w:val="Normal"/>
+        <w:rPr>
+          <w:rFonts w:ascii="Times New Roman" w:hAnsi="Times New Roman" w:cs="Times New Roman"/>
+          <w:sz w:val="24"/>
+          <w:szCs w:val="24"/>
+        </w:rPr>
+      </w:pPr>
+      <w:r>
+        <w:rPr>
+          <w:rFonts w:cs="Times New Roman" w:ascii="Times New Roman" w:hAnsi="Times New Roman"/>
+          <w:sz w:val="24"/>
+          <w:szCs w:val="24"/>
+        </w:rPr>
+      </w:r>
+    </w:p>
+    <w:p>
+      <w:pPr>
+        <w:pStyle w:val="Normal"/>
+        <w:rPr>
+          <w:rFonts w:ascii="Times New Roman" w:hAnsi="Times New Roman" w:cs="Times New Roman"/>
+          <w:sz w:val="24"/>
+          <w:szCs w:val="24"/>
+        </w:rPr>
+      </w:pPr>
+      <w:r>
+        <w:rPr>
+          <w:rFonts w:cs="Times New Roman" w:ascii="Times New Roman" w:hAnsi="Times New Roman"/>
+          <w:sz w:val="24"/>
+          <w:szCs w:val="24"/>
+        </w:rPr>
+      </w:r>
+    </w:p>
+    <w:p>
+      <w:pPr>
+        <w:pStyle w:val="Normal"/>
+        <w:ind w:left="720" w:firstLine="720"/>
+        <w:rPr/>
+      </w:pPr>
+      <w:r>
         <w:drawing>
-          <wp:anchor behindDoc="0" distT="0" distB="0" distL="0" distR="0" simplePos="0" locked="0" layoutInCell="1" allowOverlap="1" relativeHeight="4">
+          <wp:anchor behindDoc="0" distT="0" distB="0" distL="0" distR="0" simplePos="0" locked="0" layoutInCell="1" allowOverlap="1" relativeHeight="11">
             <wp:simplePos x="0" y="0"/>
             <wp:positionH relativeFrom="column">
-              <wp:posOffset>18415</wp:posOffset>
+              <wp:posOffset>40005</wp:posOffset>
             </wp:positionH>
             <wp:positionV relativeFrom="paragraph">
-              <wp:posOffset>36830</wp:posOffset>
+              <wp:posOffset>95250</wp:posOffset>
             </wp:positionV>
-            <wp:extent cx="4938395" cy="3112770"/>
+            <wp:extent cx="5829300" cy="3277235"/>
             <wp:effectExtent l="0" t="0" r="0" b="0"/>
             <wp:wrapSquare wrapText="largest"/>
-            <wp:docPr id="5" name="Image3" descr=""/>
+            <wp:docPr id="5" name="Image2" descr=""/>
             <wp:cNvGraphicFramePr>
               <a:graphicFrameLocks xmlns:a="http://schemas.openxmlformats.org/drawingml/2006/main" noChangeAspect="1"/>
             </wp:cNvGraphicFramePr>
@@ -3481,7 +3692,7 @@
               <a:graphicData uri="http://schemas.openxmlformats.org/drawingml/2006/picture">
                 <pic:pic xmlns:pic="http://schemas.openxmlformats.org/drawingml/2006/picture">
                   <pic:nvPicPr>
-                    <pic:cNvPr id="5" name="Image3" descr=""/>
+                    <pic:cNvPr id="5" name="Image2" descr=""/>
                     <pic:cNvPicPr>
                       <a:picLocks noChangeAspect="1" noChangeArrowheads="1"/>
                     </pic:cNvPicPr>
@@ -3495,7 +3706,7 @@
                   <pic:spPr bwMode="auto">
                     <a:xfrm>
                       <a:off x="0" y="0"/>
-                      <a:ext cx="4938395" cy="3112770"/>
+                      <a:ext cx="5829300" cy="3277235"/>
                     </a:xfrm>
                     <a:prstGeom prst="rect">
                       <a:avLst/>
@@ -3507,56 +3718,131 @@
           </wp:anchor>
         </w:drawing>
       </w:r>
-    </w:p>
-    <w:p>
-      <w:pPr>
-        <w:pStyle w:val="Normal"/>
+      <w:r>
+        <w:rPr>
+          <w:rFonts w:cs="Times New Roman" w:ascii="Times New Roman" w:hAnsi="Times New Roman"/>
+          <w:sz w:val="24"/>
+          <w:szCs w:val="24"/>
+          <w:u w:val="none"/>
+        </w:rPr>
+        <w:t>F</w:t>
+      </w:r>
+      <w:r>
+        <w:rPr>
+          <w:rFonts w:cs="Times New Roman" w:ascii="Times New Roman" w:hAnsi="Times New Roman"/>
+          <w:sz w:val="24"/>
+          <w:szCs w:val="24"/>
+          <w:u w:val="none"/>
+        </w:rPr>
+        <w:t xml:space="preserve">igure two    MMU </w:t>
+      </w:r>
+      <w:r>
+        <w:rPr>
+          <w:rFonts w:cs="Times New Roman" w:ascii="Times New Roman" w:hAnsi="Times New Roman"/>
+          <w:sz w:val="24"/>
+          <w:szCs w:val="24"/>
+          <w:u w:val="none"/>
+        </w:rPr>
+        <w:t>sign up page</w:t>
+      </w:r>
+    </w:p>
+    <w:p>
+      <w:pPr>
+        <w:pStyle w:val="Normal"/>
+        <w:ind w:left="720" w:firstLine="720"/>
         <w:rPr>
           <w:rFonts w:ascii="Times New Roman" w:hAnsi="Times New Roman" w:cs="Times New Roman"/>
           <w:sz w:val="24"/>
           <w:szCs w:val="24"/>
-        </w:rPr>
-      </w:pPr>
-      <w:r>
-        <w:rPr>
-          <w:rFonts w:cs="Times New Roman" w:ascii="Times New Roman" w:hAnsi="Times New Roman"/>
-          <w:sz w:val="24"/>
-          <w:szCs w:val="24"/>
-        </w:rPr>
-      </w:r>
-    </w:p>
-    <w:p>
-      <w:pPr>
-        <w:pStyle w:val="Normal"/>
+          <w:u w:val="none"/>
+        </w:rPr>
+      </w:pPr>
+      <w:r>
+        <w:rPr/>
+      </w:r>
+    </w:p>
+    <w:p>
+      <w:pPr>
+        <w:pStyle w:val="Normal"/>
+        <w:ind w:left="720" w:firstLine="720"/>
         <w:rPr>
           <w:rFonts w:ascii="Times New Roman" w:hAnsi="Times New Roman" w:cs="Times New Roman"/>
           <w:sz w:val="24"/>
           <w:szCs w:val="24"/>
-        </w:rPr>
-      </w:pPr>
-      <w:r>
-        <w:rPr>
-          <w:rFonts w:cs="Times New Roman" w:ascii="Times New Roman" w:hAnsi="Times New Roman"/>
-          <w:sz w:val="24"/>
-          <w:szCs w:val="24"/>
-        </w:rPr>
-      </w:r>
-    </w:p>
-    <w:p>
-      <w:pPr>
-        <w:pStyle w:val="Normal"/>
+          <w:u w:val="none"/>
+        </w:rPr>
+      </w:pPr>
+      <w:r>
+        <w:rPr/>
+      </w:r>
+    </w:p>
+    <w:p>
+      <w:pPr>
+        <w:pStyle w:val="Normal"/>
+        <w:ind w:left="720" w:firstLine="720"/>
         <w:rPr>
           <w:rFonts w:ascii="Times New Roman" w:hAnsi="Times New Roman" w:cs="Times New Roman"/>
           <w:sz w:val="24"/>
           <w:szCs w:val="24"/>
-        </w:rPr>
-      </w:pPr>
-      <w:r>
-        <w:rPr>
-          <w:rFonts w:cs="Times New Roman" w:ascii="Times New Roman" w:hAnsi="Times New Roman"/>
-          <w:sz w:val="24"/>
-          <w:szCs w:val="24"/>
-        </w:rPr>
+          <w:u w:val="none"/>
+        </w:rPr>
+      </w:pPr>
+      <w:r>
+        <w:rPr/>
+      </w:r>
+    </w:p>
+    <w:p>
+      <w:pPr>
+        <w:pStyle w:val="Heading1"/>
+        <w:rPr/>
+      </w:pPr>
+      <w:r>
+        <w:rPr/>
+        <w:t xml:space="preserve">      </w:t>
+      </w:r>
+      <w:r>
+        <w:rPr/>
+        <w:t>2.</w:t>
+      </w:r>
+      <w:r>
+        <w:rPr/>
+        <w:t>4</w:t>
+      </w:r>
+      <w:r>
+        <w:rPr/>
+        <w:t xml:space="preserve"> Proposed System</w:t>
+      </w:r>
+    </w:p>
+    <w:p>
+      <w:pPr>
+        <w:pStyle w:val="Normal"/>
+        <w:jc w:val="both"/>
+        <w:rPr/>
+      </w:pPr>
+      <w:r>
+        <w:rPr>
+          <w:rFonts w:cs="Times New Roman" w:ascii="Times New Roman" w:hAnsi="Times New Roman"/>
+          <w:b w:val="false"/>
+          <w:bCs w:val="false"/>
+          <w:sz w:val="24"/>
+          <w:szCs w:val="24"/>
+          <w:u w:val="none"/>
+        </w:rPr>
+        <w:t>The proposed system will capitalize on the strengths of the existing systems and also try to solve the challenges that are still not addressed by the systems in place.</w:t>
+      </w:r>
+    </w:p>
+    <w:p>
+      <w:pPr>
+        <w:pStyle w:val="Normal"/>
+        <w:rPr/>
+      </w:pPr>
+      <w:r>
+        <w:rPr>
+          <w:rFonts w:cs="Times New Roman" w:ascii="Times New Roman" w:hAnsi="Times New Roman"/>
+          <w:sz w:val="24"/>
+          <w:szCs w:val="24"/>
+        </w:rPr>
+        <w:t>The proposed system will conduct its checkup during departure time to avoid long queue in the arrivals because most people depart in small and manageable numbers and also in different time. Visitors will have to give their details during arrival at the entrance to ensure they are leaving with their rightful laptops.</w:t>
       </w:r>
     </w:p>
     <w:p>
@@ -3578,197 +3864,22 @@
     </w:p>
     <w:p>
       <w:pPr>
-        <w:pStyle w:val="Normal"/>
-        <w:rPr>
-          <w:rFonts w:ascii="Times New Roman" w:hAnsi="Times New Roman" w:cs="Times New Roman"/>
-          <w:sz w:val="24"/>
-          <w:szCs w:val="24"/>
-        </w:rPr>
-      </w:pPr>
-      <w:r>
-        <w:rPr>
-          <w:rFonts w:cs="Times New Roman" w:ascii="Times New Roman" w:hAnsi="Times New Roman"/>
-          <w:sz w:val="24"/>
-          <w:szCs w:val="24"/>
-        </w:rPr>
-      </w:r>
-    </w:p>
-    <w:p>
-      <w:pPr>
-        <w:pStyle w:val="Normal"/>
-        <w:rPr>
-          <w:rFonts w:ascii="Times New Roman" w:hAnsi="Times New Roman" w:cs="Times New Roman"/>
-          <w:sz w:val="24"/>
-          <w:szCs w:val="24"/>
-        </w:rPr>
-      </w:pPr>
-      <w:r>
-        <w:rPr>
-          <w:rFonts w:cs="Times New Roman" w:ascii="Times New Roman" w:hAnsi="Times New Roman"/>
-          <w:sz w:val="24"/>
-          <w:szCs w:val="24"/>
-        </w:rPr>
-      </w:r>
-    </w:p>
-    <w:p>
-      <w:pPr>
-        <w:pStyle w:val="Normal"/>
-        <w:rPr>
-          <w:rFonts w:ascii="Times New Roman" w:hAnsi="Times New Roman" w:cs="Times New Roman"/>
-          <w:sz w:val="24"/>
-          <w:szCs w:val="24"/>
-        </w:rPr>
-      </w:pPr>
-      <w:r>
-        <w:rPr>
-          <w:rFonts w:cs="Times New Roman" w:ascii="Times New Roman" w:hAnsi="Times New Roman"/>
-          <w:sz w:val="24"/>
-          <w:szCs w:val="24"/>
-        </w:rPr>
-      </w:r>
-    </w:p>
-    <w:p>
-      <w:pPr>
-        <w:pStyle w:val="Normal"/>
-        <w:rPr>
-          <w:rFonts w:ascii="Times New Roman" w:hAnsi="Times New Roman" w:cs="Times New Roman"/>
-          <w:sz w:val="24"/>
-          <w:szCs w:val="24"/>
-        </w:rPr>
-      </w:pPr>
-      <w:r>
-        <w:rPr>
-          <w:rFonts w:cs="Times New Roman" w:ascii="Times New Roman" w:hAnsi="Times New Roman"/>
-          <w:sz w:val="24"/>
-          <w:szCs w:val="24"/>
-        </w:rPr>
-      </w:r>
-    </w:p>
-    <w:p>
-      <w:pPr>
-        <w:pStyle w:val="Normal"/>
-        <w:rPr>
-          <w:rFonts w:ascii="Times New Roman" w:hAnsi="Times New Roman" w:cs="Times New Roman"/>
-          <w:sz w:val="24"/>
-          <w:szCs w:val="24"/>
-        </w:rPr>
-      </w:pPr>
-      <w:r>
-        <w:rPr>
-          <w:rFonts w:cs="Times New Roman" w:ascii="Times New Roman" w:hAnsi="Times New Roman"/>
-          <w:sz w:val="24"/>
-          <w:szCs w:val="24"/>
-        </w:rPr>
-      </w:r>
-    </w:p>
-    <w:p>
-      <w:pPr>
-        <w:pStyle w:val="Normal"/>
-        <w:rPr>
-          <w:rFonts w:ascii="Times New Roman" w:hAnsi="Times New Roman" w:cs="Times New Roman"/>
-          <w:sz w:val="24"/>
-          <w:szCs w:val="24"/>
-        </w:rPr>
-      </w:pPr>
-      <w:r>
-        <w:rPr>
-          <w:rFonts w:cs="Times New Roman" w:ascii="Times New Roman" w:hAnsi="Times New Roman"/>
-          <w:sz w:val="24"/>
-          <w:szCs w:val="24"/>
-        </w:rPr>
-      </w:r>
-    </w:p>
-    <w:p>
-      <w:pPr>
-        <w:pStyle w:val="Normal"/>
-        <w:ind w:left="720" w:firstLine="720"/>
-        <w:rPr/>
-      </w:pPr>
-      <w:r>
-        <w:rPr>
-          <w:rFonts w:cs="Times New Roman" w:ascii="Times New Roman" w:hAnsi="Times New Roman"/>
-          <w:sz w:val="24"/>
-          <w:szCs w:val="24"/>
-        </w:rPr>
-        <w:t xml:space="preserve">Figure 3         </w:t>
-      </w:r>
-      <w:r>
-        <w:rPr>
-          <w:rFonts w:cs="Times New Roman" w:ascii="Times New Roman" w:hAnsi="Times New Roman"/>
-          <w:sz w:val="24"/>
-          <w:szCs w:val="24"/>
-          <w:u w:val="none"/>
-        </w:rPr>
-        <w:t>CCTV Camera</w:t>
-      </w:r>
-      <w:r>
-        <w:br w:type="page"/>
-      </w:r>
-    </w:p>
-    <w:p>
-      <w:pPr>
-        <w:pStyle w:val="Normal"/>
-        <w:ind w:hanging="0"/>
-        <w:rPr/>
-      </w:pPr>
-      <w:r>
-        <w:rPr/>
-      </w:r>
-    </w:p>
-    <w:p>
-      <w:pPr>
         <w:pStyle w:val="Heading1"/>
         <w:rPr/>
       </w:pPr>
-      <w:bookmarkStart w:id="19" w:name="__RefHeading___Toc806_2214081086"/>
+      <w:bookmarkStart w:id="19" w:name="__RefHeading___Toc808_2214081086"/>
       <w:bookmarkEnd w:id="19"/>
       <w:r>
         <w:rPr/>
-        <w:t>2.3 Proposed System</w:t>
-      </w:r>
-    </w:p>
-    <w:p>
-      <w:pPr>
-        <w:pStyle w:val="Normal"/>
-        <w:jc w:val="both"/>
-        <w:rPr/>
-      </w:pPr>
-      <w:r>
-        <w:rPr>
-          <w:rFonts w:cs="Times New Roman" w:ascii="Times New Roman" w:hAnsi="Times New Roman"/>
-          <w:b w:val="false"/>
-          <w:bCs w:val="false"/>
-          <w:sz w:val="24"/>
-          <w:szCs w:val="24"/>
-          <w:u w:val="none"/>
-        </w:rPr>
-        <w:t>The proposed system will capitalize on the strengths of the existing systems and also try to solve the challenges that are still not addressed by the systems in place.</w:t>
-      </w:r>
-    </w:p>
-    <w:p>
-      <w:pPr>
-        <w:pStyle w:val="Normal"/>
-        <w:rPr/>
-      </w:pPr>
-      <w:r>
-        <w:rPr>
-          <w:rFonts w:cs="Times New Roman" w:ascii="Times New Roman" w:hAnsi="Times New Roman"/>
-          <w:sz w:val="24"/>
-          <w:szCs w:val="24"/>
-        </w:rPr>
-        <w:t>The proposed system will conduct its checkup during departure time to avoid long queue in the arrivals because most people depart in small and manageable numbers and also in different time. Visitors will have to give their details during arrival at the entrance to ensure they are leaving with their rightful laptops.</w:t>
-      </w:r>
-    </w:p>
-    <w:p>
-      <w:pPr>
-        <w:pStyle w:val="Heading1"/>
-        <w:rPr/>
-      </w:pPr>
-      <w:bookmarkStart w:id="20" w:name="__RefHeading___Toc808_2214081086"/>
-      <w:bookmarkEnd w:id="20"/>
-      <w:r>
-        <w:rPr/>
-        <w:t>2.4 Conclusion</w:t>
+        <w:t>2.</w:t>
+      </w:r>
+      <w:r>
+        <w:rPr/>
+        <w:t>5</w:t>
+      </w:r>
+      <w:r>
+        <w:rPr/>
+        <w:t xml:space="preserve"> Conclusion</w:t>
       </w:r>
     </w:p>
     <w:p>
@@ -3857,34 +3968,22 @@
         </w:rPr>
         <w:t>- The system will welcome any necessary update technology for better service providence. The advancement can be for example using of special scanners or movable bar code readers at the exit point to read the serial number on the machine and then it automatically reflect in the monitor all the particular required information like the owner, type and color. This will make security checkup easy and fast.</w:t>
       </w:r>
-    </w:p>
-    <w:p>
-      <w:pPr>
-        <w:pStyle w:val="Normal"/>
-        <w:ind w:left="720" w:firstLine="720"/>
+      <w:r>
+        <w:br w:type="page"/>
+      </w:r>
+    </w:p>
+    <w:p>
+      <w:pPr>
+        <w:pStyle w:val="Heading1"/>
+        <w:rPr/>
+      </w:pPr>
+      <w:bookmarkStart w:id="20" w:name="__RefHeading___Toc810_2214081086"/>
+      <w:bookmarkEnd w:id="20"/>
+      <w:r>
         <w:rPr>
           <w:rStyle w:val="Heading1Char"/>
-          <w:rFonts w:ascii="Times New Roman" w:hAnsi="Times New Roman" w:cs="Times New Roman"/>
-          <w:b/>
-          <w:b/>
-          <w:bCs/>
-          <w:sz w:val="24"/>
-          <w:szCs w:val="24"/>
-          <w:u w:val="single"/>
-        </w:rPr>
-      </w:pPr>
-      <w:r>
-        <w:rPr>
-          <w:rFonts w:cs="Times New Roman" w:ascii="Times New Roman" w:hAnsi="Times New Roman"/>
-          <w:b/>
-          <w:bCs/>
-          <w:sz w:val="24"/>
-          <w:szCs w:val="24"/>
-          <w:u w:val="single"/>
-        </w:rPr>
-      </w:r>
-      <w:r>
-        <w:br w:type="page"/>
+        </w:rPr>
+        <w:t>Chapter 3: Methodology</w:t>
       </w:r>
     </w:p>
     <w:p>
@@ -3892,22 +3991,8 @@
         <w:pStyle w:val="Heading1"/>
         <w:rPr/>
       </w:pPr>
-      <w:bookmarkStart w:id="21" w:name="__RefHeading___Toc810_2214081086"/>
+      <w:bookmarkStart w:id="21" w:name="__RefHeading___Toc812_2214081086"/>
       <w:bookmarkEnd w:id="21"/>
-      <w:r>
-        <w:rPr>
-          <w:rStyle w:val="Heading1Char"/>
-        </w:rPr>
-        <w:t>Chapter 3: Methodology</w:t>
-      </w:r>
-    </w:p>
-    <w:p>
-      <w:pPr>
-        <w:pStyle w:val="Heading1"/>
-        <w:rPr/>
-      </w:pPr>
-      <w:bookmarkStart w:id="22" w:name="__RefHeading___Toc812_2214081086"/>
-      <w:bookmarkEnd w:id="22"/>
       <w:r>
         <w:rPr>
           <w:rStyle w:val="Heading1Char"/>
@@ -3940,8 +4025,8 @@
         <w:pStyle w:val="Heading1"/>
         <w:rPr/>
       </w:pPr>
-      <w:bookmarkStart w:id="23" w:name="__RefHeading___Toc814_2214081086"/>
-      <w:bookmarkEnd w:id="23"/>
+      <w:bookmarkStart w:id="22" w:name="__RefHeading___Toc814_2214081086"/>
+      <w:bookmarkEnd w:id="22"/>
       <w:r>
         <w:rPr>
           <w:rStyle w:val="Heading1Char"/>
@@ -3983,7 +4068,7 @@
         <w:rPr/>
       </w:pPr>
       <w:hyperlink r:id="rId10">
-        <w:bookmarkStart w:id="24" w:name="__DdeLink__574_2183546546"/>
+        <w:bookmarkStart w:id="23" w:name="__DdeLink__574_2183546546"/>
         <w:r>
           <w:rPr>
             <w:rStyle w:val="InternetLink"/>
@@ -4005,7 +4090,7 @@
           <w:t>Wikipedia</w:t>
         </w:r>
       </w:hyperlink>
-      <w:bookmarkEnd w:id="24"/>
+      <w:bookmarkEnd w:id="23"/>
     </w:p>
     <w:p>
       <w:pPr>
@@ -4032,7 +4117,7 @@
           <w:u w:val="none"/>
         </w:rPr>
         <w:drawing>
-          <wp:anchor behindDoc="0" distT="0" distB="0" distL="0" distR="0" simplePos="0" locked="0" layoutInCell="1" allowOverlap="1" relativeHeight="5">
+          <wp:anchor behindDoc="0" distT="0" distB="0" distL="0" distR="0" simplePos="0" locked="0" layoutInCell="1" allowOverlap="1" relativeHeight="2">
             <wp:simplePos x="0" y="0"/>
             <wp:positionH relativeFrom="column">
               <wp:align>center</wp:align>
@@ -4484,7 +4569,14 @@
         </w:rPr>
       </w:pPr>
       <w:r>
-        <w:rPr/>
+        <w:rPr>
+          <w:rFonts w:cs="Times New Roman" w:ascii="Times New Roman" w:hAnsi="Times New Roman"/>
+          <w:b w:val="false"/>
+          <w:bCs w:val="false"/>
+          <w:sz w:val="24"/>
+          <w:szCs w:val="24"/>
+          <w:u w:val="none"/>
+        </w:rPr>
       </w:r>
     </w:p>
     <w:p>
@@ -4503,7 +4595,14 @@
         </w:rPr>
       </w:pPr>
       <w:r>
-        <w:rPr/>
+        <w:rPr>
+          <w:rFonts w:cs="Times New Roman" w:ascii="Times New Roman" w:hAnsi="Times New Roman"/>
+          <w:b w:val="false"/>
+          <w:bCs w:val="false"/>
+          <w:sz w:val="24"/>
+          <w:szCs w:val="24"/>
+          <w:u w:val="none"/>
+        </w:rPr>
       </w:r>
     </w:p>
     <w:p>
@@ -4522,7 +4621,14 @@
         </w:rPr>
       </w:pPr>
       <w:r>
-        <w:rPr/>
+        <w:rPr>
+          <w:rFonts w:cs="Times New Roman" w:ascii="Times New Roman" w:hAnsi="Times New Roman"/>
+          <w:b w:val="false"/>
+          <w:bCs w:val="false"/>
+          <w:sz w:val="24"/>
+          <w:szCs w:val="24"/>
+          <w:u w:val="none"/>
+        </w:rPr>
       </w:r>
     </w:p>
     <w:p>
@@ -4541,7 +4647,14 @@
         </w:rPr>
       </w:pPr>
       <w:r>
-        <w:rPr/>
+        <w:rPr>
+          <w:rFonts w:cs="Times New Roman" w:ascii="Times New Roman" w:hAnsi="Times New Roman"/>
+          <w:b w:val="false"/>
+          <w:bCs w:val="false"/>
+          <w:sz w:val="24"/>
+          <w:szCs w:val="24"/>
+          <w:u w:val="none"/>
+        </w:rPr>
       </w:r>
     </w:p>
     <w:p>
@@ -4560,7 +4673,14 @@
         </w:rPr>
       </w:pPr>
       <w:r>
-        <w:rPr/>
+        <w:rPr>
+          <w:rFonts w:cs="Times New Roman" w:ascii="Times New Roman" w:hAnsi="Times New Roman"/>
+          <w:b w:val="false"/>
+          <w:bCs w:val="false"/>
+          <w:sz w:val="24"/>
+          <w:szCs w:val="24"/>
+          <w:u w:val="none"/>
+        </w:rPr>
       </w:r>
     </w:p>
     <w:p>
@@ -4579,7 +4699,14 @@
         </w:rPr>
       </w:pPr>
       <w:r>
-        <w:rPr/>
+        <w:rPr>
+          <w:rFonts w:cs="Times New Roman" w:ascii="Times New Roman" w:hAnsi="Times New Roman"/>
+          <w:b w:val="false"/>
+          <w:bCs w:val="false"/>
+          <w:sz w:val="24"/>
+          <w:szCs w:val="24"/>
+          <w:u w:val="none"/>
+        </w:rPr>
       </w:r>
     </w:p>
     <w:p>
@@ -4598,7 +4725,14 @@
         </w:rPr>
       </w:pPr>
       <w:r>
-        <w:rPr/>
+        <w:rPr>
+          <w:rFonts w:cs="Times New Roman" w:ascii="Times New Roman" w:hAnsi="Times New Roman"/>
+          <w:b w:val="false"/>
+          <w:bCs w:val="false"/>
+          <w:sz w:val="24"/>
+          <w:szCs w:val="24"/>
+          <w:u w:val="none"/>
+        </w:rPr>
       </w:r>
     </w:p>
     <w:p>
@@ -4617,7 +4751,14 @@
         </w:rPr>
       </w:pPr>
       <w:r>
-        <w:rPr/>
+        <w:rPr>
+          <w:rFonts w:cs="Times New Roman" w:ascii="Times New Roman" w:hAnsi="Times New Roman"/>
+          <w:b w:val="false"/>
+          <w:bCs w:val="false"/>
+          <w:sz w:val="24"/>
+          <w:szCs w:val="24"/>
+          <w:u w:val="none"/>
+        </w:rPr>
       </w:r>
     </w:p>
     <w:p>
@@ -4636,7 +4777,14 @@
         </w:rPr>
       </w:pPr>
       <w:r>
-        <w:rPr/>
+        <w:rPr>
+          <w:rFonts w:cs="Times New Roman" w:ascii="Times New Roman" w:hAnsi="Times New Roman"/>
+          <w:b w:val="false"/>
+          <w:bCs w:val="false"/>
+          <w:sz w:val="24"/>
+          <w:szCs w:val="24"/>
+          <w:u w:val="none"/>
+        </w:rPr>
       </w:r>
     </w:p>
     <w:p>
@@ -4698,7 +4846,14 @@
         </w:rPr>
       </w:pPr>
       <w:r>
-        <w:rPr/>
+        <w:rPr>
+          <w:rFonts w:cs="Times New Roman" w:ascii="Times New Roman" w:hAnsi="Times New Roman"/>
+          <w:b w:val="false"/>
+          <w:bCs w:val="false"/>
+          <w:sz w:val="24"/>
+          <w:szCs w:val="24"/>
+          <w:u w:val="none"/>
+        </w:rPr>
       </w:r>
     </w:p>
     <w:p>
@@ -4706,8 +4861,8 @@
         <w:pStyle w:val="Heading1"/>
         <w:rPr/>
       </w:pPr>
-      <w:bookmarkStart w:id="25" w:name="__RefHeading___Toc816_2214081086"/>
-      <w:bookmarkEnd w:id="25"/>
+      <w:bookmarkStart w:id="24" w:name="__RefHeading___Toc816_2214081086"/>
+      <w:bookmarkEnd w:id="24"/>
       <w:r>
         <w:rPr>
           <w:rStyle w:val="Heading1Char"/>
@@ -4909,8 +5064,8 @@
         <w:pStyle w:val="Heading1"/>
         <w:rPr/>
       </w:pPr>
-      <w:bookmarkStart w:id="26" w:name="__RefHeading___Toc818_2214081086"/>
-      <w:bookmarkEnd w:id="26"/>
+      <w:bookmarkStart w:id="25" w:name="__RefHeading___Toc818_2214081086"/>
+      <w:bookmarkEnd w:id="25"/>
       <w:r>
         <w:rPr>
           <w:rStyle w:val="Heading1Char"/>
@@ -4940,36 +5095,43 @@
     </w:p>
     <w:p>
       <w:pPr>
-        <w:pStyle w:val="Heading2"/>
-        <w:rPr/>
-      </w:pPr>
-      <w:bookmarkStart w:id="27" w:name="__RefHeading___Toc820_2214081086"/>
-      <w:bookmarkEnd w:id="27"/>
-      <w:r>
-        <w:rPr>
-          <w:rStyle w:val="Heading1Char"/>
-        </w:rPr>
-        <w:t>3.3.1 Interviews</w:t>
-      </w:r>
-    </w:p>
-    <w:p>
-      <w:pPr>
         <w:pStyle w:val="Normal"/>
         <w:spacing w:lineRule="auto" w:line="276"/>
         <w:ind w:hanging="0"/>
-        <w:rPr/>
-      </w:pPr>
-      <w:r>
         <w:rPr>
           <w:rStyle w:val="Heading1Char"/>
-          <w:rFonts w:cs="Times New Roman" w:ascii="Times New Roman" w:hAnsi="Times New Roman"/>
+          <w:rFonts w:ascii="Times New Roman" w:hAnsi="Times New Roman" w:cs="Times New Roman"/>
+          <w:b w:val="false"/>
           <w:b w:val="false"/>
           <w:bCs w:val="false"/>
           <w:sz w:val="24"/>
           <w:szCs w:val="24"/>
           <w:u w:val="none"/>
         </w:rPr>
-        <w:t>This is the technique where the researcher books a face to face appointment with the individuals in the research area to know how they interact with the systems in place.</w:t>
+      </w:pPr>
+      <w:r>
+        <w:rPr>
+          <w:rFonts w:cs="Times New Roman" w:ascii="Times New Roman" w:hAnsi="Times New Roman"/>
+          <w:b w:val="false"/>
+          <w:bCs w:val="false"/>
+          <w:sz w:val="24"/>
+          <w:szCs w:val="24"/>
+          <w:u w:val="none"/>
+        </w:rPr>
+      </w:r>
+    </w:p>
+    <w:p>
+      <w:pPr>
+        <w:pStyle w:val="Heading2"/>
+        <w:rPr/>
+      </w:pPr>
+      <w:bookmarkStart w:id="26" w:name="__RefHeading___Toc820_2214081086"/>
+      <w:bookmarkEnd w:id="26"/>
+      <w:r>
+        <w:rPr>
+          <w:rStyle w:val="Heading1Char"/>
+        </w:rPr>
+        <w:t>3.3.1 Interviews</w:t>
       </w:r>
     </w:p>
     <w:p>
@@ -4989,7 +5151,7 @@
           <w:szCs w:val="24"/>
           <w:u w:val="none"/>
         </w:rPr>
-        <w:t>This method was very helpful for this research since it gave the developer the opportunity to physically meet the system’s potential users and could easily read from their responses and also from their expressions the agony that they are passing through in their day to day operations due to the absence of a reliable system.</w:t>
+        <w:t>This is the technique where the researcher books a face to face appointment with the individuals in the research area to know how they interact with the systems in place.</w:t>
       </w:r>
     </w:p>
     <w:p>
@@ -4997,6 +5159,26 @@
         <w:pStyle w:val="Normal"/>
         <w:spacing w:lineRule="auto" w:line="276"/>
         <w:ind w:hanging="0"/>
+        <w:rPr/>
+      </w:pPr>
+      <w:r>
+        <w:rPr>
+          <w:rStyle w:val="Heading1Char"/>
+          <w:rFonts w:cs="Times New Roman" w:ascii="Times New Roman" w:hAnsi="Times New Roman"/>
+          <w:b w:val="false"/>
+          <w:bCs w:val="false"/>
+          <w:sz w:val="24"/>
+          <w:szCs w:val="24"/>
+          <w:u w:val="none"/>
+        </w:rPr>
+        <w:t>This method was very helpful for this research since it gave the developer the opportunity to physically meet the system’s potential users and could easily read from their responses and also from their expressions the agony that they are passing through in their day to day operations due to the absence of a reliable system.</w:t>
+      </w:r>
+    </w:p>
+    <w:p>
+      <w:pPr>
+        <w:pStyle w:val="Normal"/>
+        <w:spacing w:lineRule="auto" w:line="276"/>
+        <w:ind w:hanging="0"/>
         <w:rPr>
           <w:rStyle w:val="Heading1Char"/>
           <w:rFonts w:ascii="Times New Roman" w:hAnsi="Times New Roman" w:cs="Times New Roman"/>
@@ -5024,8 +5206,8 @@
         <w:pStyle w:val="Heading2"/>
         <w:rPr/>
       </w:pPr>
-      <w:bookmarkStart w:id="28" w:name="__RefHeading___Toc822_2214081086"/>
-      <w:bookmarkEnd w:id="28"/>
+      <w:bookmarkStart w:id="27" w:name="__RefHeading___Toc822_2214081086"/>
+      <w:bookmarkEnd w:id="27"/>
       <w:r>
         <w:rPr>
           <w:rStyle w:val="Heading1Char"/>
@@ -5055,36 +5237,29 @@
     </w:p>
     <w:p>
       <w:pPr>
-        <w:pStyle w:val="Heading2"/>
-        <w:rPr/>
-      </w:pPr>
-      <w:bookmarkStart w:id="29" w:name="__RefHeading___Toc824_2214081086"/>
-      <w:bookmarkEnd w:id="29"/>
-      <w:r>
-        <w:rPr>
-          <w:rStyle w:val="Heading1Char"/>
-        </w:rPr>
-        <w:t>3.3.3 Social media</w:t>
-      </w:r>
-    </w:p>
-    <w:p>
-      <w:pPr>
         <w:pStyle w:val="Normal"/>
         <w:spacing w:lineRule="auto" w:line="276"/>
         <w:ind w:hanging="0"/>
-        <w:rPr/>
-      </w:pPr>
-      <w:r>
         <w:rPr>
           <w:rStyle w:val="Heading1Char"/>
-          <w:rFonts w:cs="Times New Roman" w:ascii="Times New Roman" w:hAnsi="Times New Roman"/>
+          <w:rFonts w:ascii="Times New Roman" w:hAnsi="Times New Roman" w:cs="Times New Roman"/>
+          <w:b w:val="false"/>
           <w:b w:val="false"/>
           <w:bCs w:val="false"/>
           <w:sz w:val="24"/>
           <w:szCs w:val="24"/>
           <w:u w:val="none"/>
         </w:rPr>
-        <w:t>The researcher also had time to discuss this problem in different social media platforms such as Whats App groups and Facebook groups.</w:t>
+      </w:pPr>
+      <w:r>
+        <w:rPr>
+          <w:rFonts w:cs="Times New Roman" w:ascii="Times New Roman" w:hAnsi="Times New Roman"/>
+          <w:b w:val="false"/>
+          <w:bCs w:val="false"/>
+          <w:sz w:val="24"/>
+          <w:szCs w:val="24"/>
+          <w:u w:val="none"/>
+        </w:rPr>
       </w:r>
     </w:p>
     <w:p>
@@ -5092,19 +5267,40 @@
         <w:pStyle w:val="Normal"/>
         <w:spacing w:lineRule="auto" w:line="276"/>
         <w:ind w:hanging="0"/>
-        <w:rPr/>
-      </w:pPr>
-      <w:r>
         <w:rPr>
           <w:rStyle w:val="Heading1Char"/>
-          <w:rFonts w:cs="Times New Roman" w:ascii="Times New Roman" w:hAnsi="Times New Roman"/>
+          <w:rFonts w:ascii="Times New Roman" w:hAnsi="Times New Roman" w:cs="Times New Roman"/>
+          <w:b w:val="false"/>
           <w:b w:val="false"/>
           <w:bCs w:val="false"/>
           <w:sz w:val="24"/>
           <w:szCs w:val="24"/>
           <w:u w:val="none"/>
         </w:rPr>
-        <w:t>The group members overwhelmingly agreed to the fact that there was a great challenge in securing laptops. Some even suggested if there could be system to solve this menace since most people are currently computer literate and good programmers are all over the country.</w:t>
+      </w:pPr>
+      <w:r>
+        <w:rPr>
+          <w:rFonts w:cs="Times New Roman" w:ascii="Times New Roman" w:hAnsi="Times New Roman"/>
+          <w:b w:val="false"/>
+          <w:bCs w:val="false"/>
+          <w:sz w:val="24"/>
+          <w:szCs w:val="24"/>
+          <w:u w:val="none"/>
+        </w:rPr>
+      </w:r>
+    </w:p>
+    <w:p>
+      <w:pPr>
+        <w:pStyle w:val="Heading2"/>
+        <w:rPr/>
+      </w:pPr>
+      <w:bookmarkStart w:id="28" w:name="__RefHeading___Toc824_2214081086"/>
+      <w:bookmarkEnd w:id="28"/>
+      <w:r>
+        <w:rPr>
+          <w:rStyle w:val="Heading1Char"/>
+        </w:rPr>
+        <w:t>3.3.3 Social media</w:t>
       </w:r>
     </w:p>
     <w:p>
@@ -5112,6 +5308,46 @@
         <w:pStyle w:val="Normal"/>
         <w:spacing w:lineRule="auto" w:line="276"/>
         <w:ind w:hanging="0"/>
+        <w:rPr/>
+      </w:pPr>
+      <w:r>
+        <w:rPr>
+          <w:rStyle w:val="Heading1Char"/>
+          <w:rFonts w:cs="Times New Roman" w:ascii="Times New Roman" w:hAnsi="Times New Roman"/>
+          <w:b w:val="false"/>
+          <w:bCs w:val="false"/>
+          <w:sz w:val="24"/>
+          <w:szCs w:val="24"/>
+          <w:u w:val="none"/>
+        </w:rPr>
+        <w:t>The researcher also had time to discuss this problem in different social media platforms such as Whats App groups and Facebook groups.</w:t>
+      </w:r>
+    </w:p>
+    <w:p>
+      <w:pPr>
+        <w:pStyle w:val="Normal"/>
+        <w:spacing w:lineRule="auto" w:line="276"/>
+        <w:ind w:hanging="0"/>
+        <w:rPr/>
+      </w:pPr>
+      <w:r>
+        <w:rPr>
+          <w:rStyle w:val="Heading1Char"/>
+          <w:rFonts w:cs="Times New Roman" w:ascii="Times New Roman" w:hAnsi="Times New Roman"/>
+          <w:b w:val="false"/>
+          <w:bCs w:val="false"/>
+          <w:sz w:val="24"/>
+          <w:szCs w:val="24"/>
+          <w:u w:val="none"/>
+        </w:rPr>
+        <w:t>The group members overwhelmingly agreed to the fact that there was a great challenge in securing laptops. Some even suggested if there could be system to solve this menace since most people are currently computer literate and good programmers are all over the country.</w:t>
+      </w:r>
+    </w:p>
+    <w:p>
+      <w:pPr>
+        <w:pStyle w:val="Normal"/>
+        <w:spacing w:lineRule="auto" w:line="276"/>
+        <w:ind w:hanging="0"/>
         <w:rPr>
           <w:rStyle w:val="Heading1Char"/>
           <w:rFonts w:ascii="Times New Roman" w:hAnsi="Times New Roman" w:cs="Times New Roman"/>
@@ -5124,7 +5360,14 @@
         </w:rPr>
       </w:pPr>
       <w:r>
-        <w:rPr/>
+        <w:rPr>
+          <w:rFonts w:cs="Times New Roman" w:ascii="Times New Roman" w:hAnsi="Times New Roman"/>
+          <w:b w:val="false"/>
+          <w:bCs w:val="false"/>
+          <w:sz w:val="24"/>
+          <w:szCs w:val="24"/>
+          <w:u w:val="none"/>
+        </w:rPr>
       </w:r>
     </w:p>
     <w:p>
@@ -5132,13 +5375,72 @@
         <w:pStyle w:val="Heading1"/>
         <w:rPr/>
       </w:pPr>
-      <w:bookmarkStart w:id="30" w:name="__RefHeading___Toc1080_2214081086"/>
+      <w:bookmarkStart w:id="29" w:name="__RefHeading___Toc1080_2214081086"/>
+      <w:bookmarkEnd w:id="29"/>
+      <w:r>
+        <w:rPr>
+          <w:rStyle w:val="Heading1Char"/>
+        </w:rPr>
+        <w:t>3.4 System Development Tools</w:t>
+      </w:r>
+    </w:p>
+    <w:p>
+      <w:pPr>
+        <w:pStyle w:val="Normal"/>
+        <w:ind w:hanging="0"/>
+        <w:rPr/>
+      </w:pPr>
+      <w:r>
+        <w:rPr>
+          <w:rStyle w:val="Heading1Char"/>
+          <w:rFonts w:cs="Times New Roman" w:ascii="Times New Roman" w:hAnsi="Times New Roman"/>
+          <w:b w:val="false"/>
+          <w:bCs w:val="false"/>
+          <w:sz w:val="24"/>
+          <w:szCs w:val="24"/>
+          <w:u w:val="none"/>
+        </w:rPr>
+        <w:t xml:space="preserve">The system database will be developed using MySQL. The abbreviation SQL stands for Structured Query Language which is an open-source relational database management system. </w:t>
+      </w:r>
+    </w:p>
+    <w:p>
+      <w:pPr>
+        <w:pStyle w:val="Normal"/>
+        <w:ind w:hanging="0"/>
+        <w:rPr>
+          <w:rStyle w:val="Heading1Char"/>
+          <w:rFonts w:ascii="Times New Roman" w:hAnsi="Times New Roman" w:cs="Times New Roman"/>
+          <w:b w:val="false"/>
+          <w:b w:val="false"/>
+          <w:bCs w:val="false"/>
+          <w:sz w:val="24"/>
+          <w:szCs w:val="24"/>
+          <w:u w:val="none"/>
+        </w:rPr>
+      </w:pPr>
+      <w:r>
+        <w:rPr>
+          <w:rFonts w:cs="Times New Roman" w:ascii="Times New Roman" w:hAnsi="Times New Roman"/>
+          <w:b w:val="false"/>
+          <w:bCs w:val="false"/>
+          <w:sz w:val="24"/>
+          <w:szCs w:val="24"/>
+          <w:u w:val="none"/>
+        </w:rPr>
+      </w:r>
+    </w:p>
+    <w:p>
+      <w:pPr>
+        <w:pStyle w:val="Heading2"/>
+        <w:rPr/>
+      </w:pPr>
+      <w:bookmarkStart w:id="30" w:name="__RefHeading___Toc1082_2214081086"/>
       <w:bookmarkEnd w:id="30"/>
       <w:r>
         <w:rPr>
           <w:rStyle w:val="Heading1Char"/>
         </w:rPr>
-        <w:t>3.4 System Development Tools</w:t>
+        <w:t>3.4.1 Database</w:t>
       </w:r>
     </w:p>
     <w:p>
@@ -5157,7 +5459,59 @@
           <w:szCs w:val="24"/>
           <w:u w:val="none"/>
         </w:rPr>
-        <w:t>The system database will be developed using MySQL. The abbreviation SQL stands for Structured Query Language which is an open-source relational database management system.</w:t>
+        <w:t>MySQL is a central component of the LAMP open-source web application software stack (and other "AMP" stacks). LAMP is an acronym for "Linux, Apache, MySQL, Perl/PHP/Python". Applications that use the MySQL database include: TYPO3, MODx, Joomla, WordPress, phpBB, MyBB, and Drupal. MySQL is also used in many high-profile, large-scale websites. (</w:t>
+      </w:r>
+      <w:hyperlink r:id="rId13">
+        <w:r>
+          <w:rPr>
+            <w:rStyle w:val="Heading1Char"/>
+            <w:rFonts w:cs="Times New Roman" w:ascii="Times New Roman" w:hAnsi="Times New Roman"/>
+            <w:b w:val="false"/>
+            <w:bCs w:val="false"/>
+            <w:sz w:val="24"/>
+            <w:szCs w:val="24"/>
+            <w:u w:val="none"/>
+          </w:rPr>
+          <w:t>https://Wikipedia/wiki/MySQL</w:t>
+        </w:r>
+      </w:hyperlink>
+      <w:r>
+        <w:rPr>
+          <w:rStyle w:val="Heading1Char"/>
+          <w:rFonts w:cs="Times New Roman" w:ascii="Times New Roman" w:hAnsi="Times New Roman"/>
+          <w:b w:val="false"/>
+          <w:bCs w:val="false"/>
+          <w:sz w:val="24"/>
+          <w:szCs w:val="24"/>
+          <w:u w:val="none"/>
+        </w:rPr>
+        <w:t>)</w:t>
+      </w:r>
+    </w:p>
+    <w:p>
+      <w:pPr>
+        <w:pStyle w:val="Normal"/>
+        <w:ind w:hanging="0"/>
+        <w:rPr>
+          <w:rStyle w:val="Heading1Char"/>
+          <w:rFonts w:ascii="Times New Roman" w:hAnsi="Times New Roman" w:cs="Times New Roman"/>
+          <w:b w:val="false"/>
+          <w:b w:val="false"/>
+          <w:bCs w:val="false"/>
+          <w:sz w:val="24"/>
+          <w:szCs w:val="24"/>
+          <w:u w:val="none"/>
+        </w:rPr>
+      </w:pPr>
+      <w:r>
+        <w:rPr>
+          <w:rFonts w:cs="Times New Roman" w:ascii="Times New Roman" w:hAnsi="Times New Roman"/>
+          <w:b w:val="false"/>
+          <w:bCs w:val="false"/>
+          <w:sz w:val="24"/>
+          <w:szCs w:val="24"/>
+          <w:u w:val="none"/>
+        </w:rPr>
       </w:r>
     </w:p>
     <w:p>
@@ -5165,41 +5519,8 @@
         <w:pStyle w:val="Heading2"/>
         <w:rPr/>
       </w:pPr>
-      <w:bookmarkStart w:id="31" w:name="__RefHeading___Toc1082_2214081086"/>
+      <w:bookmarkStart w:id="31" w:name="__RefHeading___Toc1084_2214081086"/>
       <w:bookmarkEnd w:id="31"/>
-      <w:r>
-        <w:rPr>
-          <w:rStyle w:val="Heading1Char"/>
-        </w:rPr>
-        <w:t>3.4.1 Database</w:t>
-      </w:r>
-    </w:p>
-    <w:p>
-      <w:pPr>
-        <w:pStyle w:val="Normal"/>
-        <w:ind w:hanging="0"/>
-        <w:rPr/>
-      </w:pPr>
-      <w:r>
-        <w:rPr>
-          <w:rStyle w:val="Heading1Char"/>
-          <w:rFonts w:cs="Times New Roman" w:ascii="Times New Roman" w:hAnsi="Times New Roman"/>
-          <w:b w:val="false"/>
-          <w:bCs w:val="false"/>
-          <w:sz w:val="24"/>
-          <w:szCs w:val="24"/>
-          <w:u w:val="none"/>
-        </w:rPr>
-        <w:t>MySQL is a central component of the LAMP open-source web application software stack (and other "AMP" stacks). LAMP is an acronym for "Linux, Apache, MySQL, Perl/PHP/Python". Applications that use the MySQL database include: TYPO3, MODx, Joomla, WordPress, phpBB, MyBB, and Drupal. MySQL is also used in many high-profile, large-scale websites. (https://Wikipedia/wiki/MySQL)</w:t>
-      </w:r>
-    </w:p>
-    <w:p>
-      <w:pPr>
-        <w:pStyle w:val="Heading2"/>
-        <w:rPr/>
-      </w:pPr>
-      <w:bookmarkStart w:id="32" w:name="__RefHeading___Toc1084_2214081086"/>
-      <w:bookmarkEnd w:id="32"/>
       <w:r>
         <w:rPr>
           <w:rStyle w:val="Heading1Char"/>
@@ -5229,11 +5550,37 @@
     </w:p>
     <w:p>
       <w:pPr>
+        <w:pStyle w:val="Normal"/>
+        <w:ind w:hanging="0"/>
+        <w:rPr>
+          <w:rStyle w:val="Heading1Char"/>
+          <w:rFonts w:ascii="Times New Roman" w:hAnsi="Times New Roman" w:cs="Times New Roman"/>
+          <w:b w:val="false"/>
+          <w:b w:val="false"/>
+          <w:bCs w:val="false"/>
+          <w:sz w:val="24"/>
+          <w:szCs w:val="24"/>
+          <w:u w:val="none"/>
+        </w:rPr>
+      </w:pPr>
+      <w:r>
+        <w:rPr>
+          <w:rFonts w:cs="Times New Roman" w:ascii="Times New Roman" w:hAnsi="Times New Roman"/>
+          <w:b w:val="false"/>
+          <w:bCs w:val="false"/>
+          <w:sz w:val="24"/>
+          <w:szCs w:val="24"/>
+          <w:u w:val="none"/>
+        </w:rPr>
+      </w:r>
+    </w:p>
+    <w:p>
+      <w:pPr>
         <w:pStyle w:val="Heading2"/>
         <w:rPr/>
       </w:pPr>
-      <w:bookmarkStart w:id="33" w:name="__RefHeading___Toc1086_2214081086"/>
-      <w:bookmarkEnd w:id="33"/>
+      <w:bookmarkStart w:id="32" w:name="__RefHeading___Toc1086_2214081086"/>
+      <w:bookmarkEnd w:id="32"/>
       <w:r>
         <w:rPr>
           <w:rStyle w:val="Heading1Char"/>
@@ -5260,7 +5607,7 @@
         </w:rPr>
         <w:t>The system will require testing before implementation even as the developer continues with the development process. This cannot be achieved without a server that is based in the computer. Because of these reasons, the researcher proposes the use of xampp as the local host server. XAMPP here stands for Cross-Platform (X), Apache (A), MariaDB (M), PHP (P) and Perl (P). It is free and open source cross-platform web server solution stack package developed by Apache Friends, consisting mainly of the Apache HTTP Server, MariaDBdatabase, and interpreters for scripts written in the PHP and Perl programming languages.(</w:t>
       </w:r>
-      <w:hyperlink r:id="rId13">
+      <w:hyperlink r:id="rId14">
         <w:r>
           <w:rPr>
             <w:rStyle w:val="Heading1Char"/>
@@ -5292,8 +5639,8 @@
         <w:pStyle w:val="Heading2"/>
         <w:rPr/>
       </w:pPr>
-      <w:bookmarkStart w:id="34" w:name="__RefHeading___Toc1088_2214081086"/>
-      <w:bookmarkEnd w:id="34"/>
+      <w:bookmarkStart w:id="33" w:name="__RefHeading___Toc1088_2214081086"/>
+      <w:bookmarkEnd w:id="33"/>
       <w:r>
         <w:rPr>
           <w:rStyle w:val="Heading1Char"/>
@@ -5312,8 +5659,8 @@
         <w:pStyle w:val="Heading2"/>
         <w:rPr/>
       </w:pPr>
-      <w:bookmarkStart w:id="35" w:name="__RefHeading___Toc1571_2214081086"/>
-      <w:bookmarkEnd w:id="35"/>
+      <w:bookmarkStart w:id="34" w:name="__RefHeading___Toc1571_2214081086"/>
+      <w:bookmarkEnd w:id="34"/>
       <w:r>
         <w:rPr>
           <w:rStyle w:val="Heading1Char"/>
@@ -5377,8 +5724,8 @@
         <w:pStyle w:val="Heading2"/>
         <w:rPr/>
       </w:pPr>
-      <w:bookmarkStart w:id="36" w:name="__RefHeading___Toc1090_2214081086"/>
-      <w:bookmarkEnd w:id="36"/>
+      <w:bookmarkStart w:id="35" w:name="__RefHeading___Toc1090_2214081086"/>
+      <w:bookmarkEnd w:id="35"/>
       <w:r>
         <w:rPr>
           <w:rStyle w:val="Heading1Char"/>
@@ -5421,7 +5768,14 @@
         </w:rPr>
       </w:pPr>
       <w:r>
-        <w:rPr/>
+        <w:rPr>
+          <w:rFonts w:cs="Times New Roman" w:ascii="Times New Roman" w:hAnsi="Times New Roman"/>
+          <w:b w:val="false"/>
+          <w:bCs w:val="false"/>
+          <w:sz w:val="24"/>
+          <w:szCs w:val="24"/>
+          <w:u w:val="none"/>
+        </w:rPr>
       </w:r>
     </w:p>
     <w:p>
@@ -5429,8 +5783,8 @@
         <w:pStyle w:val="Heading1"/>
         <w:rPr/>
       </w:pPr>
-      <w:bookmarkStart w:id="37" w:name="__RefHeading___Toc1092_2214081086"/>
-      <w:bookmarkEnd w:id="37"/>
+      <w:bookmarkStart w:id="36" w:name="__RefHeading___Toc1092_2214081086"/>
+      <w:bookmarkEnd w:id="36"/>
       <w:r>
         <w:rPr>
           <w:rStyle w:val="Heading1Char"/>
@@ -5912,31 +6266,101 @@
         <w:pStyle w:val="Heading1"/>
         <w:rPr/>
       </w:pPr>
-      <w:bookmarkStart w:id="38" w:name="__RefHeading___Toc1094_2214081086"/>
+      <w:bookmarkStart w:id="37" w:name="__RefHeading___Toc1094_2214081086"/>
+      <w:bookmarkEnd w:id="37"/>
+      <w:r>
+        <w:rPr/>
+        <w:t xml:space="preserve">3.6 </w:t>
+      </w:r>
+      <w:bookmarkStart w:id="38" w:name="_GoBack1"/>
       <w:bookmarkEnd w:id="38"/>
       <w:r>
         <w:rPr/>
-        <w:t xml:space="preserve">3.6 </w:t>
-      </w:r>
-      <w:bookmarkStart w:id="39" w:name="_GoBack1"/>
+        <w:t>Conclusion</w:t>
+      </w:r>
+    </w:p>
+    <w:p>
+      <w:pPr>
+        <w:pStyle w:val="Normal"/>
+        <w:rPr/>
+      </w:pPr>
+      <w:r>
+        <w:rPr>
+          <w:rFonts w:ascii="Times New Roman" w:hAnsi="Times New Roman"/>
+          <w:sz w:val="24"/>
+          <w:szCs w:val="24"/>
+        </w:rPr>
+        <w:t>The data sources, their collection methods, their analization methods and tools for implementing and testing have been covered in the entire document content.</w:t>
+      </w:r>
+      <w:r>
+        <w:rPr/>
+        <w:t xml:space="preserve"> </w:t>
+      </w:r>
+    </w:p>
+    <w:p>
+      <w:pPr>
+        <w:pStyle w:val="Normal"/>
+        <w:rPr>
+          <w:rFonts w:ascii="Times New Roman" w:hAnsi="Times New Roman" w:cs="Times New Roman"/>
+          <w:sz w:val="24"/>
+          <w:szCs w:val="24"/>
+        </w:rPr>
+      </w:pPr>
+      <w:r>
+        <w:rPr>
+          <w:rFonts w:cs="Times New Roman" w:ascii="Times New Roman" w:hAnsi="Times New Roman"/>
+          <w:sz w:val="24"/>
+          <w:szCs w:val="24"/>
+        </w:rPr>
+      </w:r>
+      <w:r>
+        <w:br w:type="page"/>
+      </w:r>
+    </w:p>
+    <w:p>
+      <w:pPr>
+        <w:pStyle w:val="Heading1"/>
+        <w:rPr/>
+      </w:pPr>
+      <w:bookmarkStart w:id="39" w:name="__RefHeading___Toc826_2214081086"/>
+      <w:bookmarkStart w:id="40" w:name="_Toc4996374642"/>
       <w:bookmarkEnd w:id="39"/>
       <w:r>
         <w:rPr/>
-        <w:t>Conclusion</w:t>
-      </w:r>
-    </w:p>
-    <w:p>
-      <w:pPr>
-        <w:pStyle w:val="Normal"/>
-        <w:rPr/>
-      </w:pPr>
-      <w:r>
-        <w:rPr>
-          <w:rFonts w:cs="Times New Roman" w:ascii="Times New Roman" w:hAnsi="Times New Roman"/>
-          <w:sz w:val="24"/>
-          <w:szCs w:val="24"/>
-        </w:rPr>
-        <w:t xml:space="preserve">The data sources, their collection methods, their analization methods and tools for implementing and testing have been covered in the entire document content. </w:t>
+        <w:t xml:space="preserve">CHAPTER 4: </w:t>
+      </w:r>
+      <w:bookmarkEnd w:id="40"/>
+      <w:r>
+        <w:rPr/>
+        <w:t>SYSTEM ANALYSIS AND DESIGN</w:t>
+      </w:r>
+    </w:p>
+    <w:p>
+      <w:pPr>
+        <w:pStyle w:val="Heading1"/>
+        <w:rPr/>
+      </w:pPr>
+      <w:bookmarkStart w:id="41" w:name="__RefHeading___Toc1096_2214081086"/>
+      <w:bookmarkEnd w:id="41"/>
+      <w:r>
+        <w:rPr/>
+        <w:t>4.0 Introduction</w:t>
+      </w:r>
+    </w:p>
+    <w:p>
+      <w:pPr>
+        <w:pStyle w:val="Normal"/>
+        <w:rPr/>
+      </w:pPr>
+      <w:r>
+        <w:rPr>
+          <w:rFonts w:cs="Times New Roman" w:ascii="Times New Roman" w:hAnsi="Times New Roman"/>
+          <w:b w:val="false"/>
+          <w:bCs w:val="false"/>
+          <w:sz w:val="24"/>
+          <w:szCs w:val="24"/>
+        </w:rPr>
+        <w:t>This chapter covers systems analysis and design, it includes diagrams and explanations which supports the covered topics.</w:t>
       </w:r>
     </w:p>
     <w:p>
@@ -5944,19 +6368,21 @@
         <w:pStyle w:val="Normal"/>
         <w:rPr>
           <w:rFonts w:ascii="Times New Roman" w:hAnsi="Times New Roman" w:cs="Times New Roman"/>
-          <w:sz w:val="24"/>
-          <w:szCs w:val="24"/>
-        </w:rPr>
-      </w:pPr>
-      <w:r>
-        <w:rPr>
-          <w:rFonts w:cs="Times New Roman" w:ascii="Times New Roman" w:hAnsi="Times New Roman"/>
-          <w:sz w:val="24"/>
-          <w:szCs w:val="24"/>
-        </w:rPr>
-      </w:r>
-      <w:r>
-        <w:br w:type="page"/>
+          <w:b w:val="false"/>
+          <w:b w:val="false"/>
+          <w:bCs w:val="false"/>
+          <w:sz w:val="24"/>
+          <w:szCs w:val="24"/>
+        </w:rPr>
+      </w:pPr>
+      <w:r>
+        <w:rPr>
+          <w:rFonts w:cs="Times New Roman" w:ascii="Times New Roman" w:hAnsi="Times New Roman"/>
+          <w:b w:val="false"/>
+          <w:bCs w:val="false"/>
+          <w:sz w:val="24"/>
+          <w:szCs w:val="24"/>
+        </w:rPr>
       </w:r>
     </w:p>
     <w:p>
@@ -5964,70 +6390,8 @@
         <w:pStyle w:val="Heading1"/>
         <w:rPr/>
       </w:pPr>
-      <w:bookmarkStart w:id="40" w:name="__RefHeading___Toc826_2214081086"/>
-      <w:bookmarkStart w:id="41" w:name="_Toc4996374642"/>
-      <w:bookmarkEnd w:id="40"/>
-      <w:r>
-        <w:rPr/>
-        <w:t xml:space="preserve">CHAPTER 4: </w:t>
-      </w:r>
-      <w:bookmarkEnd w:id="41"/>
-      <w:r>
-        <w:rPr/>
-        <w:t>SYSTEM ANALYSIS AND DESIGN</w:t>
-      </w:r>
-    </w:p>
-    <w:p>
-      <w:pPr>
-        <w:pStyle w:val="Heading1"/>
-        <w:rPr/>
-      </w:pPr>
-      <w:bookmarkStart w:id="42" w:name="__RefHeading___Toc1096_2214081086"/>
+      <w:bookmarkStart w:id="42" w:name="__RefHeading___Toc1098_2214081086"/>
       <w:bookmarkEnd w:id="42"/>
-      <w:r>
-        <w:rPr/>
-        <w:t>4.0 Introduction</w:t>
-      </w:r>
-    </w:p>
-    <w:p>
-      <w:pPr>
-        <w:pStyle w:val="Normal"/>
-        <w:rPr/>
-      </w:pPr>
-      <w:r>
-        <w:rPr>
-          <w:rFonts w:cs="Times New Roman" w:ascii="Times New Roman" w:hAnsi="Times New Roman"/>
-          <w:b w:val="false"/>
-          <w:bCs w:val="false"/>
-          <w:sz w:val="24"/>
-          <w:szCs w:val="24"/>
-        </w:rPr>
-        <w:t>This chapter covers systems analysis and design, it includes diagrams and explanations which supports the covered topics.</w:t>
-      </w:r>
-    </w:p>
-    <w:p>
-      <w:pPr>
-        <w:pStyle w:val="Normal"/>
-        <w:rPr>
-          <w:rFonts w:ascii="Times New Roman" w:hAnsi="Times New Roman" w:cs="Times New Roman"/>
-          <w:b w:val="false"/>
-          <w:b w:val="false"/>
-          <w:bCs w:val="false"/>
-          <w:sz w:val="24"/>
-          <w:szCs w:val="24"/>
-        </w:rPr>
-      </w:pPr>
-      <w:r>
-        <w:rPr/>
-      </w:r>
-    </w:p>
-    <w:p>
-      <w:pPr>
-        <w:pStyle w:val="Heading1"/>
-        <w:rPr/>
-      </w:pPr>
-      <w:bookmarkStart w:id="43" w:name="__RefHeading___Toc1098_2214081086"/>
-      <w:bookmarkEnd w:id="43"/>
       <w:r>
         <w:rPr/>
         <w:t>4.1 System Narrative</w:t>
@@ -6060,8 +6424,8 @@
         <w:pStyle w:val="Heading1"/>
         <w:rPr/>
       </w:pPr>
-      <w:bookmarkStart w:id="44" w:name="__RefHeading___Toc1100_2214081086"/>
-      <w:bookmarkEnd w:id="44"/>
+      <w:bookmarkStart w:id="43" w:name="__RefHeading___Toc1100_2214081086"/>
+      <w:bookmarkEnd w:id="43"/>
       <w:r>
         <w:rPr/>
         <w:t>4.2 Use Case Diagram</w:t>
@@ -6088,7 +6452,7 @@
           <w:szCs w:val="24"/>
         </w:rPr>
         <w:drawing>
-          <wp:anchor behindDoc="0" distT="0" distB="0" distL="0" distR="0" simplePos="0" locked="0" layoutInCell="1" allowOverlap="1" relativeHeight="7">
+          <wp:anchor behindDoc="0" distT="0" distB="0" distL="0" distR="0" simplePos="0" locked="0" layoutInCell="1" allowOverlap="1" relativeHeight="3">
             <wp:simplePos x="0" y="0"/>
             <wp:positionH relativeFrom="column">
               <wp:align>left</wp:align>
@@ -6113,7 +6477,7 @@
                     </pic:cNvPicPr>
                   </pic:nvPicPr>
                   <pic:blipFill>
-                    <a:blip r:embed="rId14"/>
+                    <a:blip r:embed="rId15"/>
                     <a:stretch>
                       <a:fillRect/>
                     </a:stretch>
@@ -6647,8 +7011,8 @@
         <w:pStyle w:val="Heading1"/>
         <w:rPr/>
       </w:pPr>
-      <w:bookmarkStart w:id="45" w:name="__RefHeading___Toc1102_2214081086"/>
-      <w:bookmarkEnd w:id="45"/>
+      <w:bookmarkStart w:id="44" w:name="__RefHeading___Toc1102_2214081086"/>
+      <w:bookmarkEnd w:id="44"/>
       <w:r>
         <w:rPr/>
         <w:t>4.3 Activity Diagram</w:t>
@@ -6675,7 +7039,7 @@
           <w:szCs w:val="24"/>
         </w:rPr>
         <w:drawing>
-          <wp:anchor behindDoc="0" distT="0" distB="0" distL="0" distR="0" simplePos="0" locked="0" layoutInCell="1" allowOverlap="1" relativeHeight="8">
+          <wp:anchor behindDoc="0" distT="0" distB="0" distL="0" distR="0" simplePos="0" locked="0" layoutInCell="1" allowOverlap="1" relativeHeight="4">
             <wp:simplePos x="0" y="0"/>
             <wp:positionH relativeFrom="column">
               <wp:posOffset>0</wp:posOffset>
@@ -6700,7 +7064,7 @@
                     </pic:cNvPicPr>
                   </pic:nvPicPr>
                   <pic:blipFill>
-                    <a:blip r:embed="rId15"/>
+                    <a:blip r:embed="rId16"/>
                     <a:stretch>
                       <a:fillRect/>
                     </a:stretch>
@@ -7368,6 +7732,8 @@
         <w:pStyle w:val="Heading1"/>
         <w:rPr/>
       </w:pPr>
+      <w:bookmarkStart w:id="45" w:name="__RefHeading___Toc1116_1005317361"/>
+      <w:bookmarkEnd w:id="45"/>
       <w:r>
         <w:rPr/>
         <w:t>4.4 Flowchart</w:t>
@@ -7391,7 +7757,7 @@
       <w:r>
         <w:rPr/>
         <w:drawing>
-          <wp:anchor behindDoc="0" distT="0" distB="0" distL="0" distR="0" simplePos="0" locked="0" layoutInCell="1" allowOverlap="1" relativeHeight="9">
+          <wp:anchor behindDoc="0" distT="0" distB="0" distL="0" distR="0" simplePos="0" locked="0" layoutInCell="1" allowOverlap="1" relativeHeight="5">
             <wp:simplePos x="0" y="0"/>
             <wp:positionH relativeFrom="column">
               <wp:posOffset>215900</wp:posOffset>
@@ -7416,7 +7782,7 @@
                     </pic:cNvPicPr>
                   </pic:nvPicPr>
                   <pic:blipFill>
-                    <a:blip r:embed="rId16"/>
+                    <a:blip r:embed="rId17"/>
                     <a:stretch>
                       <a:fillRect/>
                     </a:stretch>
@@ -8242,21 +8608,33 @@
     <w:p>
       <w:pPr>
         <w:pStyle w:val="Normal"/>
-        <w:rPr>
-          <w:b w:val="false"/>
+        <w:rPr/>
+      </w:pPr>
+      <w:r>
+        <w:rPr>
+          <w:rFonts w:cs="Times New Roman" w:ascii="Times New Roman" w:hAnsi="Times New Roman"/>
           <w:b w:val="false"/>
           <w:bCs w:val="false"/>
-        </w:rPr>
-      </w:pPr>
-      <w:r>
-        <w:rPr>
-          <w:rFonts w:cs="Times New Roman" w:ascii="Times New Roman" w:hAnsi="Times New Roman"/>
+          <w:sz w:val="24"/>
+          <w:szCs w:val="24"/>
+        </w:rPr>
+        <w:t>The proposed system requires simple hardware and software components which are very easy to find and to maintain.</w:t>
+      </w:r>
+    </w:p>
+    <w:p>
+      <w:pPr>
+        <w:pStyle w:val="Normal"/>
+        <w:rPr>
+          <w:rFonts w:ascii="Times New Roman" w:hAnsi="Times New Roman" w:cs="Times New Roman"/>
+          <w:b w:val="false"/>
           <w:b w:val="false"/>
           <w:bCs w:val="false"/>
           <w:sz w:val="24"/>
           <w:szCs w:val="24"/>
         </w:rPr>
-        <w:t>The proposed system requires simple hardware and software components which are very easy to find and to maintain.</w:t>
+      </w:pPr>
+      <w:r>
+        <w:rPr/>
       </w:r>
     </w:p>
     <w:p>
@@ -8288,7 +8666,7 @@
         </w:tblBorders>
         <w:tblCellMar>
           <w:top w:w="55" w:type="dxa"/>
-          <w:left w:w="45" w:type="dxa"/>
+          <w:left w:w="43" w:type="dxa"/>
           <w:bottom w:w="55" w:type="dxa"/>
           <w:right w:w="55" w:type="dxa"/>
         </w:tblCellMar>
@@ -8643,6 +9021,28 @@
     </w:p>
     <w:p>
       <w:pPr>
+        <w:pStyle w:val="Normal"/>
+        <w:rPr>
+          <w:rFonts w:ascii="Times New Roman" w:hAnsi="Times New Roman" w:cs="Times New Roman"/>
+          <w:b/>
+          <w:b/>
+          <w:bCs/>
+          <w:sz w:val="24"/>
+          <w:szCs w:val="24"/>
+        </w:rPr>
+      </w:pPr>
+      <w:r>
+        <w:rPr>
+          <w:rFonts w:cs="Times New Roman" w:ascii="Times New Roman" w:hAnsi="Times New Roman"/>
+          <w:b/>
+          <w:bCs/>
+          <w:sz w:val="24"/>
+          <w:szCs w:val="24"/>
+        </w:rPr>
+      </w:r>
+    </w:p>
+    <w:p>
+      <w:pPr>
         <w:pStyle w:val="Heading2"/>
         <w:rPr/>
       </w:pPr>
@@ -8670,7 +9070,7 @@
         </w:tblBorders>
         <w:tblCellMar>
           <w:top w:w="55" w:type="dxa"/>
-          <w:left w:w="45" w:type="dxa"/>
+          <w:left w:w="43" w:type="dxa"/>
           <w:bottom w:w="55" w:type="dxa"/>
           <w:right w:w="55" w:type="dxa"/>
         </w:tblCellMar>
@@ -9100,6 +9500,24 @@
     </w:p>
     <w:p>
       <w:pPr>
+        <w:pStyle w:val="Normal"/>
+        <w:rPr>
+          <w:rFonts w:ascii="Times New Roman" w:hAnsi="Times New Roman"/>
+          <w:b w:val="false"/>
+          <w:b w:val="false"/>
+          <w:bCs w:val="false"/>
+        </w:rPr>
+      </w:pPr>
+      <w:r>
+        <w:rPr>
+          <w:rFonts w:ascii="Times New Roman" w:hAnsi="Times New Roman"/>
+          <w:b w:val="false"/>
+          <w:bCs w:val="false"/>
+        </w:rPr>
+      </w:r>
+    </w:p>
+    <w:p>
+      <w:pPr>
         <w:pStyle w:val="Heading1"/>
         <w:rPr/>
       </w:pPr>
@@ -9234,51 +9652,6 @@
     </w:p>
     <w:p>
       <w:pPr>
-        <w:pStyle w:val="Heading1"/>
-        <w:rPr/>
-      </w:pPr>
-      <w:bookmarkStart w:id="62" w:name="__RefHeading___Toc832_2214081086"/>
-      <w:bookmarkEnd w:id="62"/>
-      <w:r>
-        <w:rPr/>
-        <w:t>5.2 Modules Implementation</w:t>
-      </w:r>
-    </w:p>
-    <w:p>
-      <w:pPr>
-        <w:pStyle w:val="Heading2"/>
-        <w:rPr>
-          <w:rFonts w:ascii="Times New Roman" w:hAnsi="Times New Roman"/>
-          <w:b/>
-          <w:b/>
-          <w:bCs/>
-        </w:rPr>
-      </w:pPr>
-      <w:bookmarkStart w:id="63" w:name="__RefHeading___Toc1126_2214081086"/>
-      <w:bookmarkEnd w:id="63"/>
-      <w:r>
-        <w:rPr/>
-        <w:t xml:space="preserve">      </w:t>
-      </w:r>
-      <w:r>
-        <w:rPr>
-          <w:b w:val="false"/>
-          <w:bCs w:val="false"/>
-          <w:u w:val="single"/>
-        </w:rPr>
-        <w:t xml:space="preserve">  </w:t>
-      </w:r>
-      <w:r>
-        <w:rPr>
-          <w:b w:val="false"/>
-          <w:bCs w:val="false"/>
-          <w:u w:val="single"/>
-        </w:rPr>
-        <w:t>5.2.1 Web survey module</w:t>
-      </w:r>
-    </w:p>
-    <w:p>
-      <w:pPr>
         <w:pStyle w:val="Normal"/>
         <w:tabs>
           <w:tab w:val="center" w:pos="4680" w:leader="none"/>
@@ -9288,44 +9661,51 @@
         <w:ind w:left="86" w:right="8" w:hanging="0"/>
         <w:jc w:val="both"/>
         <w:rPr>
+          <w:rFonts w:ascii="Times New Roman" w:hAnsi="Times New Roman" w:cs="Times New Roman"/>
+          <w:b w:val="false"/>
+          <w:b w:val="false"/>
+          <w:bCs w:val="false"/>
+          <w:sz w:val="24"/>
+          <w:szCs w:val="24"/>
+        </w:rPr>
+      </w:pPr>
+      <w:r>
+        <w:rPr>
+          <w:rFonts w:cs="Times New Roman" w:ascii="Times New Roman" w:hAnsi="Times New Roman"/>
+          <w:b w:val="false"/>
+          <w:bCs w:val="false"/>
+          <w:sz w:val="24"/>
+          <w:szCs w:val="24"/>
+        </w:rPr>
+      </w:r>
+    </w:p>
+    <w:p>
+      <w:pPr>
+        <w:pStyle w:val="Heading1"/>
+        <w:rPr/>
+      </w:pPr>
+      <w:bookmarkStart w:id="62" w:name="__RefHeading___Toc832_2214081086"/>
+      <w:bookmarkEnd w:id="62"/>
+      <w:r>
+        <w:rPr/>
+        <w:t>5.2 Modules Implementation</w:t>
+      </w:r>
+    </w:p>
+    <w:p>
+      <w:pPr>
+        <w:pStyle w:val="Heading2"/>
+        <w:rPr>
           <w:rFonts w:ascii="Times New Roman" w:hAnsi="Times New Roman"/>
-          <w:b w:val="false"/>
-          <w:b w:val="false"/>
-          <w:bCs w:val="false"/>
-        </w:rPr>
-      </w:pPr>
-      <w:r>
-        <w:rPr>
-          <w:rFonts w:cs="Times New Roman" w:ascii="Times New Roman" w:hAnsi="Times New Roman"/>
-          <w:b w:val="false"/>
-          <w:bCs w:val="false"/>
-          <w:sz w:val="24"/>
-          <w:szCs w:val="24"/>
-        </w:rPr>
-        <w:t>The module was used to offer and full service hosting, this enabled the clients to produce reports on the survey regardless of whether the data was from the web.</w:t>
-      </w:r>
-    </w:p>
-    <w:p>
-      <w:pPr>
-        <w:pStyle w:val="Heading2"/>
-        <w:rPr>
-          <w:rFonts w:ascii="Times New Roman" w:hAnsi="Times New Roman"/>
           <w:b/>
           <w:b/>
           <w:bCs/>
         </w:rPr>
       </w:pPr>
-      <w:bookmarkStart w:id="64" w:name="__RefHeading___Toc1128_2214081086"/>
-      <w:bookmarkEnd w:id="64"/>
-      <w:r>
-        <w:rPr/>
-        <w:t xml:space="preserve">       </w:t>
-      </w:r>
-      <w:r>
-        <w:rPr>
-          <w:u w:val="single"/>
-        </w:rPr>
-        <w:t xml:space="preserve"> </w:t>
+      <w:bookmarkStart w:id="63" w:name="__RefHeading___Toc1126_2214081086"/>
+      <w:bookmarkEnd w:id="63"/>
+      <w:r>
+        <w:rPr/>
+        <w:t xml:space="preserve">      </w:t>
       </w:r>
       <w:r>
         <w:rPr>
@@ -9333,7 +9713,15 @@
           <w:bCs w:val="false"/>
           <w:u w:val="single"/>
         </w:rPr>
-        <w:t>5.2.2 Interviewing module</w:t>
+        <w:t xml:space="preserve">  </w:t>
+      </w:r>
+      <w:r>
+        <w:rPr>
+          <w:b w:val="false"/>
+          <w:bCs w:val="false"/>
+          <w:u w:val="single"/>
+        </w:rPr>
+        <w:t>5.2.1 Web survey module</w:t>
       </w:r>
     </w:p>
     <w:p>
@@ -9361,83 +9749,38 @@
           <w:sz w:val="24"/>
           <w:szCs w:val="24"/>
         </w:rPr>
+        <w:t>The module was used to offer and full service hosting, this enabled the clients to produce reports on the survey regardless of whether the data was from the web.</w:t>
+      </w:r>
+    </w:p>
+    <w:p>
+      <w:pPr>
+        <w:pStyle w:val="Heading2"/>
+        <w:rPr>
+          <w:rFonts w:ascii="Times New Roman" w:hAnsi="Times New Roman"/>
+          <w:b/>
+          <w:b/>
+          <w:bCs/>
+        </w:rPr>
+      </w:pPr>
+      <w:bookmarkStart w:id="64" w:name="__RefHeading___Toc1128_2214081086"/>
+      <w:bookmarkEnd w:id="64"/>
+      <w:r>
+        <w:rPr/>
+        <w:t xml:space="preserve">       </w:t>
+      </w:r>
+      <w:r>
+        <w:rPr>
+          <w:u w:val="single"/>
+        </w:rPr>
         <w:t xml:space="preserve"> </w:t>
       </w:r>
       <w:r>
         <w:rPr>
-          <w:rFonts w:cs="Times New Roman" w:ascii="Times New Roman" w:hAnsi="Times New Roman"/>
           <w:b w:val="false"/>
           <w:bCs w:val="false"/>
-          <w:sz w:val="24"/>
-          <w:szCs w:val="24"/>
-        </w:rPr>
-        <w:t>The surveyor conducted interviews on the respondents appropriate time this not only made sure that the flow of  things got interrupted but also gave accurate responses.</w:t>
-      </w:r>
-    </w:p>
-    <w:p>
-      <w:pPr>
-        <w:pStyle w:val="Heading1"/>
-        <w:rPr/>
-      </w:pPr>
-      <w:bookmarkStart w:id="65" w:name="__RefHeading___Toc1573_2214081086"/>
-      <w:bookmarkEnd w:id="65"/>
-      <w:r>
-        <w:rPr/>
-        <w:t>5.3 Information Security</w:t>
-      </w:r>
-    </w:p>
-    <w:p>
-      <w:pPr>
-        <w:pStyle w:val="Normal"/>
-        <w:rPr>
-          <w:rFonts w:ascii="Times New Roman" w:hAnsi="Times New Roman"/>
-        </w:rPr>
-      </w:pPr>
-      <w:bookmarkStart w:id="66" w:name="__RefHeading___Toc1575_2214081086"/>
-      <w:bookmarkEnd w:id="66"/>
-      <w:r>
-        <w:rPr>
-          <w:rFonts w:cs="Times New Roman" w:ascii="Times New Roman" w:hAnsi="Times New Roman"/>
-          <w:b w:val="false"/>
-          <w:bCs w:val="false"/>
-          <w:sz w:val="24"/>
-          <w:szCs w:val="24"/>
-        </w:rPr>
-        <w:t>The information collected from any of the surveys will be stored in google cloud storage by providing a unified offering across the availability spectrum, from live data tapped by today’s most demanding applications. The database will also be used to encrypt any valuable information from any of the conducted surveys.</w:t>
-      </w:r>
-      <w:r>
-        <w:rPr>
-          <w:rFonts w:cs="Times New Roman" w:ascii="Times New Roman" w:hAnsi="Times New Roman"/>
-          <w:b w:val="false"/>
-          <w:bCs w:val="false"/>
-          <w:color w:val="4A5960"/>
-          <w:sz w:val="24"/>
-          <w:szCs w:val="24"/>
-          <w:shd w:fill="F7F7F7" w:val="clear"/>
-        </w:rPr>
-        <w:t> </w:t>
-      </w:r>
-      <w:r>
-        <w:rPr>
-          <w:rFonts w:cs="Times New Roman" w:ascii="Times New Roman" w:hAnsi="Times New Roman"/>
-          <w:b w:val="false"/>
-          <w:bCs w:val="false"/>
-          <w:sz w:val="24"/>
-          <w:szCs w:val="24"/>
-        </w:rPr>
-        <w:t xml:space="preserve"> </w:t>
-      </w:r>
-    </w:p>
-    <w:p>
-      <w:pPr>
-        <w:pStyle w:val="Heading1"/>
-        <w:rPr/>
-      </w:pPr>
-      <w:bookmarkStart w:id="67" w:name="__RefHeading___Toc836_2214081086"/>
-      <w:bookmarkEnd w:id="67"/>
-      <w:r>
-        <w:rPr/>
-        <w:t>5.4 Testing and Error Handling</w:t>
+          <w:u w:val="single"/>
+        </w:rPr>
+        <w:t>5.2.2 Interviewing module</w:t>
       </w:r>
     </w:p>
     <w:p>
@@ -9454,23 +9797,23 @@
       </w:pPr>
       <w:r>
         <w:rPr>
-          <w:rFonts w:ascii="Times New Roman" w:hAnsi="Times New Roman"/>
-          <w:sz w:val="24"/>
-          <w:szCs w:val="24"/>
-        </w:rPr>
-        <w:t>The implementation of the system once rolled out is going to cover colleges and organizations countrywide, testing of the system is done during the implementation process to ascertain that the system would achieve the basic design platform it is intended to perform any errors which may arise during implementation will be handled accordingly.</w:t>
-      </w:r>
-    </w:p>
-    <w:p>
-      <w:pPr>
-        <w:pStyle w:val="Heading1"/>
-        <w:rPr/>
-      </w:pPr>
-      <w:bookmarkStart w:id="68" w:name="__RefHeading___Toc838_2214081086"/>
-      <w:bookmarkEnd w:id="68"/>
-      <w:r>
-        <w:rPr/>
-        <w:t>5.5 Conclusion</w:t>
+          <w:rFonts w:cs="Times New Roman" w:ascii="Times New Roman" w:hAnsi="Times New Roman"/>
+          <w:b w:val="false"/>
+          <w:bCs w:val="false"/>
+          <w:sz w:val="24"/>
+          <w:szCs w:val="24"/>
+        </w:rPr>
+        <w:t xml:space="preserve"> </w:t>
+      </w:r>
+      <w:r>
+        <w:rPr>
+          <w:rFonts w:cs="Times New Roman" w:ascii="Times New Roman" w:hAnsi="Times New Roman"/>
+          <w:b w:val="false"/>
+          <w:bCs w:val="false"/>
+          <w:sz w:val="24"/>
+          <w:szCs w:val="24"/>
+        </w:rPr>
+        <w:t>The surveyor conducted interviews on the respondents appropriate time this not only made sure that the flow of  things got interrupted but also gave accurate responses.</w:t>
       </w:r>
     </w:p>
     <w:p>
@@ -9484,6 +9827,164 @@
         <w:ind w:left="86" w:right="8" w:hanging="0"/>
         <w:jc w:val="both"/>
         <w:rPr>
+          <w:rFonts w:ascii="Times New Roman" w:hAnsi="Times New Roman" w:cs="Times New Roman"/>
+          <w:b w:val="false"/>
+          <w:b w:val="false"/>
+          <w:bCs w:val="false"/>
+          <w:sz w:val="24"/>
+          <w:szCs w:val="24"/>
+        </w:rPr>
+      </w:pPr>
+      <w:r>
+        <w:rPr>
+          <w:rFonts w:cs="Times New Roman" w:ascii="Times New Roman" w:hAnsi="Times New Roman"/>
+          <w:b w:val="false"/>
+          <w:bCs w:val="false"/>
+          <w:sz w:val="24"/>
+          <w:szCs w:val="24"/>
+        </w:rPr>
+      </w:r>
+    </w:p>
+    <w:p>
+      <w:pPr>
+        <w:pStyle w:val="Heading1"/>
+        <w:rPr/>
+      </w:pPr>
+      <w:bookmarkStart w:id="65" w:name="__RefHeading___Toc1573_2214081086"/>
+      <w:bookmarkEnd w:id="65"/>
+      <w:r>
+        <w:rPr/>
+        <w:t>5.3 Information Security</w:t>
+      </w:r>
+    </w:p>
+    <w:p>
+      <w:pPr>
+        <w:pStyle w:val="Normal"/>
+        <w:rPr/>
+      </w:pPr>
+      <w:bookmarkStart w:id="66" w:name="__RefHeading___Toc1575_2214081086"/>
+      <w:bookmarkEnd w:id="66"/>
+      <w:r>
+        <w:rPr>
+          <w:rFonts w:cs="Times New Roman" w:ascii="Times New Roman" w:hAnsi="Times New Roman"/>
+          <w:b w:val="false"/>
+          <w:bCs w:val="false"/>
+          <w:sz w:val="24"/>
+          <w:szCs w:val="24"/>
+        </w:rPr>
+        <w:t>The information collected from any of the surveys will be stored in google cloud storage by providing a unified offering across the availability spectrum, from live data tapped by today’s most demanding applications. The database will also be used to encrypt any valuable information from any of the conducted surveys.</w:t>
+      </w:r>
+      <w:r>
+        <w:rPr>
+          <w:rFonts w:cs="Times New Roman" w:ascii="Times New Roman" w:hAnsi="Times New Roman"/>
+          <w:b w:val="false"/>
+          <w:bCs w:val="false"/>
+          <w:color w:val="4A5960"/>
+          <w:sz w:val="24"/>
+          <w:szCs w:val="24"/>
+          <w:shd w:fill="F7F7F7" w:val="clear"/>
+        </w:rPr>
+        <w:t> </w:t>
+      </w:r>
+    </w:p>
+    <w:p>
+      <w:pPr>
+        <w:pStyle w:val="Normal"/>
+        <w:rPr>
+          <w:rFonts w:ascii="Times New Roman" w:hAnsi="Times New Roman"/>
+        </w:rPr>
+      </w:pPr>
+      <w:r>
+        <w:rPr>
+          <w:rFonts w:cs="Times New Roman" w:ascii="Times New Roman" w:hAnsi="Times New Roman"/>
+          <w:b w:val="false"/>
+          <w:bCs w:val="false"/>
+          <w:sz w:val="24"/>
+          <w:szCs w:val="24"/>
+        </w:rPr>
+        <w:t xml:space="preserve"> </w:t>
+      </w:r>
+    </w:p>
+    <w:p>
+      <w:pPr>
+        <w:pStyle w:val="Heading1"/>
+        <w:rPr/>
+      </w:pPr>
+      <w:bookmarkStart w:id="67" w:name="__RefHeading___Toc836_2214081086"/>
+      <w:bookmarkEnd w:id="67"/>
+      <w:r>
+        <w:rPr/>
+        <w:t>5.4 Testing and Error Handling</w:t>
+      </w:r>
+    </w:p>
+    <w:p>
+      <w:pPr>
+        <w:pStyle w:val="Normal"/>
+        <w:tabs>
+          <w:tab w:val="center" w:pos="4680" w:leader="none"/>
+          <w:tab w:val="left" w:pos="5465" w:leader="none"/>
+          <w:tab w:val="left" w:pos="6738" w:leader="none"/>
+        </w:tabs>
+        <w:ind w:left="86" w:right="8" w:hanging="0"/>
+        <w:jc w:val="both"/>
+        <w:rPr/>
+      </w:pPr>
+      <w:r>
+        <w:rPr>
+          <w:rFonts w:ascii="Times New Roman" w:hAnsi="Times New Roman"/>
+          <w:sz w:val="24"/>
+          <w:szCs w:val="24"/>
+        </w:rPr>
+        <w:t>The implementation of the system once rolled out is going to cover colleges and organizations countrywide, testing of the system is done during the implementation process to ascertain that the system would achieve the basic design platform it is intended to perform any errors which may arise during implementation will be handled accordingly.</w:t>
+      </w:r>
+    </w:p>
+    <w:p>
+      <w:pPr>
+        <w:pStyle w:val="Normal"/>
+        <w:tabs>
+          <w:tab w:val="center" w:pos="4680" w:leader="none"/>
+          <w:tab w:val="left" w:pos="5465" w:leader="none"/>
+          <w:tab w:val="left" w:pos="6738" w:leader="none"/>
+        </w:tabs>
+        <w:ind w:left="86" w:right="8" w:hanging="0"/>
+        <w:jc w:val="both"/>
+        <w:rPr>
+          <w:rFonts w:ascii="Times New Roman" w:hAnsi="Times New Roman"/>
+          <w:sz w:val="24"/>
+          <w:szCs w:val="24"/>
+        </w:rPr>
+      </w:pPr>
+      <w:r>
+        <w:rPr>
+          <w:rFonts w:ascii="Times New Roman" w:hAnsi="Times New Roman"/>
+          <w:sz w:val="24"/>
+          <w:szCs w:val="24"/>
+        </w:rPr>
+      </w:r>
+    </w:p>
+    <w:p>
+      <w:pPr>
+        <w:pStyle w:val="Heading1"/>
+        <w:rPr/>
+      </w:pPr>
+      <w:bookmarkStart w:id="68" w:name="__RefHeading___Toc838_2214081086"/>
+      <w:bookmarkEnd w:id="68"/>
+      <w:r>
+        <w:rPr/>
+        <w:t>5.5 Conclusion</w:t>
+      </w:r>
+    </w:p>
+    <w:p>
+      <w:pPr>
+        <w:pStyle w:val="Normal"/>
+        <w:tabs>
+          <w:tab w:val="center" w:pos="4680" w:leader="none"/>
+          <w:tab w:val="left" w:pos="5465" w:leader="none"/>
+          <w:tab w:val="left" w:pos="6738" w:leader="none"/>
+        </w:tabs>
+        <w:ind w:left="86" w:right="8" w:hanging="0"/>
+        <w:jc w:val="both"/>
+        <w:rPr>
           <w:b w:val="false"/>
           <w:b w:val="false"/>
           <w:bCs w:val="false"/>
@@ -9574,44 +10075,38 @@
     <w:p>
       <w:pPr>
         <w:pStyle w:val="Normal"/>
-        <w:widowControl/>
-        <w:numPr>
-          <w:ilvl w:val="0"/>
-          <w:numId w:val="0"/>
-        </w:numPr>
-        <w:bidi w:val="0"/>
-        <w:spacing w:lineRule="auto" w:line="276" w:before="0" w:after="160"/>
-        <w:ind w:hanging="0"/>
-        <w:contextualSpacing/>
-        <w:jc w:val="both"/>
-        <w:outlineLvl w:val="4"/>
-        <w:rPr/>
+        <w:rPr>
+          <w:rFonts w:ascii="Times New Roman" w:hAnsi="Times New Roman"/>
+          <w:sz w:val="24"/>
+          <w:szCs w:val="24"/>
+        </w:rPr>
       </w:pPr>
       <w:bookmarkStart w:id="71" w:name="__RefHeading___Toc844_2214081086"/>
       <w:bookmarkEnd w:id="71"/>
       <w:r>
         <w:rPr>
-          <w:rFonts w:eastAsia="Calibri" w:cs="Times New Roman" w:ascii="Times New Roman" w:hAnsi="Times New Roman"/>
-          <w:b w:val="false"/>
-          <w:bCs w:val="false"/>
-          <w:i w:val="false"/>
-          <w:caps w:val="false"/>
-          <w:smallCaps w:val="false"/>
-          <w:strike w:val="false"/>
-          <w:dstrike w:val="false"/>
-          <w:color w:val="000000"/>
-          <w:spacing w:val="0"/>
-          <w:kern w:val="0"/>
-          <w:position w:val="0"/>
-          <w:sz w:val="24"/>
-          <w:sz w:val="24"/>
-          <w:szCs w:val="24"/>
-          <w:u w:val="none"/>
-          <w:effect w:val="none"/>
-          <w:vertAlign w:val="baseline"/>
-          <w:lang w:val="en-US" w:eastAsia="en-US" w:bidi="ar-SA"/>
+          <w:rFonts w:ascii="Times New Roman" w:hAnsi="Times New Roman"/>
+          <w:sz w:val="24"/>
+          <w:szCs w:val="24"/>
         </w:rPr>
         <w:t>In this chapter, we report our broad conclusions related to each of the themes we introduced at the start of the documentation. These conclusions reflects detailed consideration.</w:t>
+      </w:r>
+    </w:p>
+    <w:p>
+      <w:pPr>
+        <w:pStyle w:val="Normal"/>
+        <w:rPr>
+          <w:rFonts w:ascii="Times New Roman" w:hAnsi="Times New Roman"/>
+          <w:sz w:val="24"/>
+          <w:szCs w:val="24"/>
+        </w:rPr>
+      </w:pPr>
+      <w:r>
+        <w:rPr>
+          <w:rFonts w:ascii="Times New Roman" w:hAnsi="Times New Roman"/>
+          <w:sz w:val="24"/>
+          <w:szCs w:val="24"/>
+        </w:rPr>
       </w:r>
     </w:p>
     <w:p>
@@ -10634,7 +11129,7 @@
         <w:outlineLvl w:val="4"/>
         <w:rPr/>
       </w:pPr>
-      <w:hyperlink r:id="rId17">
+      <w:hyperlink r:id="rId18">
         <w:bookmarkStart w:id="93" w:name="__RefHeading___Toc886_2214081086"/>
         <w:bookmarkEnd w:id="93"/>
         <w:r>
@@ -10660,32 +11155,7 @@
             <w:vertAlign w:val="baseline"/>
             <w:lang w:val="en-US" w:eastAsia="en-US" w:bidi="ar-SA"/>
           </w:rPr>
-          <w:t>Https://www.googlesearch</w:t>
-        </w:r>
-        <w:r>
-          <w:rPr>
-            <w:rStyle w:val="InternetLink"/>
-            <w:rFonts w:eastAsia="Calibri" w:cs="Times New Roman" w:ascii="Times New Roman" w:hAnsi="Times New Roman"/>
-            <w:b w:val="false"/>
-            <w:bCs w:val="false"/>
-            <w:i w:val="false"/>
-            <w:caps w:val="false"/>
-            <w:smallCaps w:val="false"/>
-            <w:strike w:val="false"/>
-            <w:dstrike w:val="false"/>
-            <w:color w:val="000000"/>
-            <w:spacing w:val="0"/>
-            <w:kern w:val="0"/>
-            <w:position w:val="0"/>
-            <w:sz w:val="24"/>
-            <w:sz w:val="24"/>
-            <w:szCs w:val="24"/>
-            <w:u w:val="none"/>
-            <w:effect w:val="none"/>
-            <w:vertAlign w:val="baseline"/>
-            <w:lang w:val="en-US" w:eastAsia="en-US" w:bidi="ar-SA"/>
-          </w:rPr>
-          <w:t>.com</w:t>
+          <w:t>Https://www.googlesearch.com</w:t>
         </w:r>
       </w:hyperlink>
     </w:p>
@@ -10709,6 +11179,8 @@
         <w:outlineLvl w:val="4"/>
         <w:rPr/>
       </w:pPr>
+      <w:bookmarkStart w:id="94" w:name="__RefHeading___Toc1118_1005317361"/>
+      <w:bookmarkEnd w:id="94"/>
       <w:r>
         <w:rPr>
           <w:rFonts w:eastAsia="Calibri" w:cs="Times New Roman" w:ascii="Times New Roman" w:hAnsi="Times New Roman"/>
@@ -10802,6 +11274,8 @@
         <w:outlineLvl w:val="4"/>
         <w:rPr/>
       </w:pPr>
+      <w:bookmarkStart w:id="95" w:name="__RefHeading___Toc1120_1005317361"/>
+      <w:bookmarkEnd w:id="95"/>
       <w:r>
         <w:rPr>
           <w:rFonts w:eastAsia="Calibri" w:cs="Times New Roman" w:ascii="Times New Roman" w:hAnsi="Times New Roman"/>
@@ -10919,6 +11393,8 @@
         <w:outlineLvl w:val="4"/>
         <w:rPr/>
       </w:pPr>
+      <w:bookmarkStart w:id="96" w:name="__RefHeading___Toc1122_1005317361"/>
+      <w:bookmarkEnd w:id="96"/>
       <w:r>
         <w:rPr>
           <w:rFonts w:eastAsia="Calibri" w:cs="Times New Roman" w:ascii="Times New Roman" w:hAnsi="Times New Roman"/>
@@ -11122,8 +11598,8 @@
         <w:pStyle w:val="Heading1"/>
         <w:rPr/>
       </w:pPr>
-      <w:bookmarkStart w:id="94" w:name="__RefHeading___Toc888_2214081086"/>
-      <w:bookmarkEnd w:id="94"/>
+      <w:bookmarkStart w:id="97" w:name="__RefHeading___Toc888_2214081086"/>
+      <w:bookmarkEnd w:id="97"/>
       <w:r>
         <w:rPr/>
         <w:t>Appendices</w:t>
@@ -11134,6 +11610,8 @@
         <w:pStyle w:val="Heading2"/>
         <w:rPr/>
       </w:pPr>
+      <w:bookmarkStart w:id="98" w:name="__RefHeading___Toc1124_1005317361"/>
+      <w:bookmarkEnd w:id="98"/>
       <w:r>
         <w:rPr/>
         <w:t xml:space="preserve">Appendices A: Code Snippet  </w:t>
@@ -11155,8 +11633,8 @@
         <w:outlineLvl w:val="4"/>
         <w:rPr/>
       </w:pPr>
-      <w:bookmarkStart w:id="95" w:name="__RefHeading___Toc894_2214081086"/>
-      <w:bookmarkEnd w:id="95"/>
+      <w:bookmarkStart w:id="99" w:name="__RefHeading___Toc894_2214081086"/>
+      <w:bookmarkEnd w:id="99"/>
       <w:r>
         <w:rPr/>
         <w:t xml:space="preserve">    </w:t>
@@ -11182,8 +11660,8 @@
         <w:outlineLvl w:val="4"/>
         <w:rPr/>
       </w:pPr>
-      <w:bookmarkStart w:id="96" w:name="__RefHeading___Toc896_2214081086"/>
-      <w:bookmarkEnd w:id="96"/>
+      <w:bookmarkStart w:id="100" w:name="__RefHeading___Toc896_2214081086"/>
+      <w:bookmarkEnd w:id="100"/>
       <w:r>
         <w:rPr/>
         <w:t xml:space="preserve">        </w:t>
@@ -11209,8 +11687,8 @@
         <w:outlineLvl w:val="4"/>
         <w:rPr/>
       </w:pPr>
-      <w:bookmarkStart w:id="97" w:name="__RefHeading___Toc898_2214081086"/>
-      <w:bookmarkEnd w:id="97"/>
+      <w:bookmarkStart w:id="101" w:name="__RefHeading___Toc898_2214081086"/>
+      <w:bookmarkEnd w:id="101"/>
       <w:r>
         <w:rPr/>
         <w:t xml:space="preserve">            </w:t>
@@ -11236,8 +11714,8 @@
         <w:outlineLvl w:val="4"/>
         <w:rPr/>
       </w:pPr>
-      <w:bookmarkStart w:id="98" w:name="__RefHeading___Toc900_2214081086"/>
-      <w:bookmarkEnd w:id="98"/>
+      <w:bookmarkStart w:id="102" w:name="__RefHeading___Toc900_2214081086"/>
+      <w:bookmarkEnd w:id="102"/>
       <w:r>
         <w:rPr/>
         <w:t xml:space="preserve">            </w:t>
@@ -11263,8 +11741,8 @@
         <w:outlineLvl w:val="4"/>
         <w:rPr/>
       </w:pPr>
-      <w:bookmarkStart w:id="99" w:name="__RefHeading___Toc902_2214081086"/>
-      <w:bookmarkEnd w:id="99"/>
+      <w:bookmarkStart w:id="103" w:name="__RefHeading___Toc902_2214081086"/>
+      <w:bookmarkEnd w:id="103"/>
       <w:r>
         <w:rPr/>
         <w:t xml:space="preserve">                </w:t>
@@ -11290,8 +11768,8 @@
         <w:outlineLvl w:val="4"/>
         <w:rPr/>
       </w:pPr>
-      <w:bookmarkStart w:id="100" w:name="__RefHeading___Toc904_2214081086"/>
-      <w:bookmarkEnd w:id="100"/>
+      <w:bookmarkStart w:id="104" w:name="__RefHeading___Toc904_2214081086"/>
+      <w:bookmarkEnd w:id="104"/>
       <w:r>
         <w:rPr/>
         <w:t xml:space="preserve">                </w:t>
@@ -11317,8 +11795,8 @@
         <w:outlineLvl w:val="4"/>
         <w:rPr/>
       </w:pPr>
-      <w:bookmarkStart w:id="101" w:name="__RefHeading___Toc906_2214081086"/>
-      <w:bookmarkEnd w:id="101"/>
+      <w:bookmarkStart w:id="105" w:name="__RefHeading___Toc906_2214081086"/>
+      <w:bookmarkEnd w:id="105"/>
       <w:r>
         <w:rPr/>
         <w:t xml:space="preserve">                    </w:t>
@@ -11344,8 +11822,8 @@
         <w:outlineLvl w:val="4"/>
         <w:rPr/>
       </w:pPr>
-      <w:bookmarkStart w:id="102" w:name="__RefHeading___Toc908_2214081086"/>
-      <w:bookmarkEnd w:id="102"/>
+      <w:bookmarkStart w:id="106" w:name="__RefHeading___Toc908_2214081086"/>
+      <w:bookmarkEnd w:id="106"/>
       <w:r>
         <w:rPr/>
         <w:t xml:space="preserve">                    </w:t>
@@ -11371,8 +11849,8 @@
         <w:outlineLvl w:val="4"/>
         <w:rPr/>
       </w:pPr>
-      <w:bookmarkStart w:id="103" w:name="__RefHeading___Toc910_2214081086"/>
-      <w:bookmarkEnd w:id="103"/>
+      <w:bookmarkStart w:id="107" w:name="__RefHeading___Toc910_2214081086"/>
+      <w:bookmarkEnd w:id="107"/>
       <w:r>
         <w:rPr/>
         <w:t xml:space="preserve">                    </w:t>
@@ -11398,8 +11876,8 @@
         <w:outlineLvl w:val="4"/>
         <w:rPr/>
       </w:pPr>
-      <w:bookmarkStart w:id="104" w:name="__RefHeading___Toc912_2214081086"/>
-      <w:bookmarkEnd w:id="104"/>
+      <w:bookmarkStart w:id="108" w:name="__RefHeading___Toc912_2214081086"/>
+      <w:bookmarkEnd w:id="108"/>
       <w:r>
         <w:rPr/>
         <w:t xml:space="preserve">                    </w:t>
@@ -11425,8 +11903,8 @@
         <w:outlineLvl w:val="4"/>
         <w:rPr/>
       </w:pPr>
-      <w:bookmarkStart w:id="105" w:name="__RefHeading___Toc914_2214081086"/>
-      <w:bookmarkEnd w:id="105"/>
+      <w:bookmarkStart w:id="109" w:name="__RefHeading___Toc914_2214081086"/>
+      <w:bookmarkEnd w:id="109"/>
       <w:r>
         <w:rPr/>
         <w:t xml:space="preserve">                </w:t>
@@ -11452,8 +11930,8 @@
         <w:outlineLvl w:val="4"/>
         <w:rPr/>
       </w:pPr>
-      <w:bookmarkStart w:id="106" w:name="__RefHeading___Toc916_2214081086"/>
-      <w:bookmarkEnd w:id="106"/>
+      <w:bookmarkStart w:id="110" w:name="__RefHeading___Toc916_2214081086"/>
+      <w:bookmarkEnd w:id="110"/>
       <w:r>
         <w:rPr/>
         <w:t xml:space="preserve">            </w:t>
@@ -11479,8 +11957,8 @@
         <w:outlineLvl w:val="4"/>
         <w:rPr/>
       </w:pPr>
-      <w:bookmarkStart w:id="107" w:name="__RefHeading___Toc918_2214081086"/>
-      <w:bookmarkEnd w:id="107"/>
+      <w:bookmarkStart w:id="111" w:name="__RefHeading___Toc918_2214081086"/>
+      <w:bookmarkEnd w:id="111"/>
       <w:r>
         <w:rPr/>
         <w:t xml:space="preserve">        </w:t>
@@ -11506,8 +11984,8 @@
         <w:outlineLvl w:val="4"/>
         <w:rPr/>
       </w:pPr>
-      <w:bookmarkStart w:id="108" w:name="__RefHeading___Toc920_2214081086"/>
-      <w:bookmarkEnd w:id="108"/>
+      <w:bookmarkStart w:id="112" w:name="__RefHeading___Toc920_2214081086"/>
+      <w:bookmarkEnd w:id="112"/>
       <w:r>
         <w:rPr/>
         <w:t xml:space="preserve">    </w:t>
@@ -11553,8 +12031,8 @@
         <w:outlineLvl w:val="4"/>
         <w:rPr/>
       </w:pPr>
-      <w:bookmarkStart w:id="109" w:name="__RefHeading___Toc922_2214081086"/>
-      <w:bookmarkEnd w:id="109"/>
+      <w:bookmarkStart w:id="113" w:name="__RefHeading___Toc922_2214081086"/>
+      <w:bookmarkEnd w:id="113"/>
       <w:r>
         <w:rPr/>
         <w:t xml:space="preserve">    </w:t>
@@ -11580,8 +12058,8 @@
         <w:outlineLvl w:val="4"/>
         <w:rPr/>
       </w:pPr>
-      <w:bookmarkStart w:id="110" w:name="__RefHeading___Toc924_2214081086"/>
-      <w:bookmarkEnd w:id="110"/>
+      <w:bookmarkStart w:id="114" w:name="__RefHeading___Toc924_2214081086"/>
+      <w:bookmarkEnd w:id="114"/>
       <w:r>
         <w:rPr/>
         <w:t xml:space="preserve">    </w:t>
@@ -11627,8 +12105,8 @@
         <w:outlineLvl w:val="4"/>
         <w:rPr/>
       </w:pPr>
-      <w:bookmarkStart w:id="111" w:name="__RefHeading___Toc926_2214081086"/>
-      <w:bookmarkEnd w:id="111"/>
+      <w:bookmarkStart w:id="115" w:name="__RefHeading___Toc926_2214081086"/>
+      <w:bookmarkEnd w:id="115"/>
       <w:r>
         <w:rPr/>
         <w:t xml:space="preserve">        </w:t>
@@ -11654,8 +12132,8 @@
         <w:outlineLvl w:val="4"/>
         <w:rPr/>
       </w:pPr>
-      <w:bookmarkStart w:id="112" w:name="__RefHeading___Toc928_2214081086"/>
-      <w:bookmarkEnd w:id="112"/>
+      <w:bookmarkStart w:id="116" w:name="__RefHeading___Toc928_2214081086"/>
+      <w:bookmarkEnd w:id="116"/>
       <w:r>
         <w:rPr/>
         <w:t xml:space="preserve">        </w:t>
@@ -11681,8 +12159,8 @@
         <w:outlineLvl w:val="4"/>
         <w:rPr/>
       </w:pPr>
-      <w:bookmarkStart w:id="113" w:name="__RefHeading___Toc930_2214081086"/>
-      <w:bookmarkEnd w:id="113"/>
+      <w:bookmarkStart w:id="117" w:name="__RefHeading___Toc930_2214081086"/>
+      <w:bookmarkEnd w:id="117"/>
       <w:r>
         <w:rPr/>
         <w:t xml:space="preserve">            </w:t>
@@ -11708,8 +12186,8 @@
         <w:outlineLvl w:val="4"/>
         <w:rPr/>
       </w:pPr>
-      <w:bookmarkStart w:id="114" w:name="__RefHeading___Toc932_2214081086"/>
-      <w:bookmarkEnd w:id="114"/>
+      <w:bookmarkStart w:id="118" w:name="__RefHeading___Toc932_2214081086"/>
+      <w:bookmarkEnd w:id="118"/>
       <w:r>
         <w:rPr/>
         <w:t xml:space="preserve">                </w:t>
@@ -11735,8 +12213,8 @@
         <w:outlineLvl w:val="4"/>
         <w:rPr/>
       </w:pPr>
-      <w:bookmarkStart w:id="115" w:name="__RefHeading___Toc934_2214081086"/>
-      <w:bookmarkEnd w:id="115"/>
+      <w:bookmarkStart w:id="119" w:name="__RefHeading___Toc934_2214081086"/>
+      <w:bookmarkEnd w:id="119"/>
       <w:r>
         <w:rPr/>
         <w:t xml:space="preserve">            </w:t>
@@ -11762,8 +12240,8 @@
         <w:outlineLvl w:val="4"/>
         <w:rPr/>
       </w:pPr>
-      <w:bookmarkStart w:id="116" w:name="__RefHeading___Toc936_2214081086"/>
-      <w:bookmarkEnd w:id="116"/>
+      <w:bookmarkStart w:id="120" w:name="__RefHeading___Toc936_2214081086"/>
+      <w:bookmarkEnd w:id="120"/>
       <w:r>
         <w:rPr/>
         <w:t xml:space="preserve">            </w:t>
@@ -11789,8 +12267,8 @@
         <w:outlineLvl w:val="4"/>
         <w:rPr/>
       </w:pPr>
-      <w:bookmarkStart w:id="117" w:name="__RefHeading___Toc938_2214081086"/>
-      <w:bookmarkEnd w:id="117"/>
+      <w:bookmarkStart w:id="121" w:name="__RefHeading___Toc938_2214081086"/>
+      <w:bookmarkEnd w:id="121"/>
       <w:r>
         <w:rPr/>
         <w:t xml:space="preserve">                </w:t>
@@ -11816,8 +12294,8 @@
         <w:outlineLvl w:val="4"/>
         <w:rPr/>
       </w:pPr>
-      <w:bookmarkStart w:id="118" w:name="__RefHeading___Toc940_2214081086"/>
-      <w:bookmarkEnd w:id="118"/>
+      <w:bookmarkStart w:id="122" w:name="__RefHeading___Toc940_2214081086"/>
+      <w:bookmarkEnd w:id="122"/>
       <w:r>
         <w:rPr/>
         <w:t xml:space="preserve">            </w:t>
@@ -11843,8 +12321,8 @@
         <w:outlineLvl w:val="4"/>
         <w:rPr/>
       </w:pPr>
-      <w:bookmarkStart w:id="119" w:name="__RefHeading___Toc942_2214081086"/>
-      <w:bookmarkEnd w:id="119"/>
+      <w:bookmarkStart w:id="123" w:name="__RefHeading___Toc942_2214081086"/>
+      <w:bookmarkEnd w:id="123"/>
       <w:r>
         <w:rPr/>
         <w:t xml:space="preserve">                        </w:t>
@@ -11870,8 +12348,8 @@
         <w:outlineLvl w:val="4"/>
         <w:rPr/>
       </w:pPr>
-      <w:bookmarkStart w:id="120" w:name="__RefHeading___Toc944_2214081086"/>
-      <w:bookmarkEnd w:id="120"/>
+      <w:bookmarkStart w:id="124" w:name="__RefHeading___Toc944_2214081086"/>
+      <w:bookmarkEnd w:id="124"/>
       <w:r>
         <w:rPr/>
         <w:t xml:space="preserve">            </w:t>
@@ -11897,8 +12375,8 @@
         <w:outlineLvl w:val="4"/>
         <w:rPr/>
       </w:pPr>
-      <w:bookmarkStart w:id="121" w:name="__RefHeading___Toc946_2214081086"/>
-      <w:bookmarkEnd w:id="121"/>
+      <w:bookmarkStart w:id="125" w:name="__RefHeading___Toc946_2214081086"/>
+      <w:bookmarkEnd w:id="125"/>
       <w:r>
         <w:rPr/>
         <w:t xml:space="preserve">            </w:t>
@@ -11924,8 +12402,8 @@
         <w:outlineLvl w:val="4"/>
         <w:rPr/>
       </w:pPr>
-      <w:bookmarkStart w:id="122" w:name="__RefHeading___Toc948_2214081086"/>
-      <w:bookmarkEnd w:id="122"/>
+      <w:bookmarkStart w:id="126" w:name="__RefHeading___Toc948_2214081086"/>
+      <w:bookmarkEnd w:id="126"/>
       <w:r>
         <w:rPr/>
         <w:t xml:space="preserve">                </w:t>
@@ -11951,8 +12429,8 @@
         <w:outlineLvl w:val="4"/>
         <w:rPr/>
       </w:pPr>
-      <w:bookmarkStart w:id="123" w:name="__RefHeading___Toc950_2214081086"/>
-      <w:bookmarkEnd w:id="123"/>
+      <w:bookmarkStart w:id="127" w:name="__RefHeading___Toc950_2214081086"/>
+      <w:bookmarkEnd w:id="127"/>
       <w:r>
         <w:rPr/>
         <w:t xml:space="preserve">            </w:t>
@@ -11978,8 +12456,8 @@
         <w:outlineLvl w:val="4"/>
         <w:rPr/>
       </w:pPr>
-      <w:bookmarkStart w:id="124" w:name="__RefHeading___Toc952_2214081086"/>
-      <w:bookmarkEnd w:id="124"/>
+      <w:bookmarkStart w:id="128" w:name="__RefHeading___Toc952_2214081086"/>
+      <w:bookmarkEnd w:id="128"/>
       <w:r>
         <w:rPr/>
         <w:t xml:space="preserve">        </w:t>
@@ -12005,8 +12483,8 @@
         <w:outlineLvl w:val="4"/>
         <w:rPr/>
       </w:pPr>
-      <w:bookmarkStart w:id="125" w:name="__RefHeading___Toc954_2214081086"/>
-      <w:bookmarkEnd w:id="125"/>
+      <w:bookmarkStart w:id="129" w:name="__RefHeading___Toc954_2214081086"/>
+      <w:bookmarkEnd w:id="129"/>
       <w:r>
         <w:rPr/>
         <w:t xml:space="preserve">    </w:t>
@@ -12164,7 +12642,12 @@
         </w:rPr>
       </w:pPr>
       <w:r>
-        <w:rPr/>
+        <w:rPr>
+          <w:b w:val="false"/>
+          <w:bCs w:val="false"/>
+          <w:sz w:val="24"/>
+          <w:szCs w:val="24"/>
+        </w:rPr>
       </w:r>
     </w:p>
     <w:p>
@@ -12172,6 +12655,8 @@
         <w:pStyle w:val="Heading2"/>
         <w:rPr/>
       </w:pPr>
+      <w:bookmarkStart w:id="130" w:name="__RefHeading___Toc1126_1005317361"/>
+      <w:bookmarkEnd w:id="130"/>
       <w:r>
         <w:rPr>
           <w:sz w:val="24"/>
@@ -12372,7 +12857,7 @@
           <w:spacing w:val="0"/>
           <w:kern w:val="0"/>
           <w:position w:val="0"/>
-          <w:sz w:val="22"/>
+          <w:sz w:val="24"/>
           <w:sz w:val="24"/>
           <w:szCs w:val="24"/>
           <w:u w:val="none"/>
@@ -12382,7 +12867,28 @@
         </w:rPr>
       </w:pPr>
       <w:r>
-        <w:rPr/>
+        <w:rPr>
+          <w:rFonts w:eastAsia="Calibri"/>
+          <w:b w:val="false"/>
+          <w:bCs w:val="false"/>
+          <w:i w:val="false"/>
+          <w:iCs/>
+          <w:caps w:val="false"/>
+          <w:smallCaps w:val="false"/>
+          <w:strike w:val="false"/>
+          <w:dstrike w:val="false"/>
+          <w:color w:val="000000"/>
+          <w:spacing w:val="0"/>
+          <w:kern w:val="0"/>
+          <w:position w:val="0"/>
+          <w:sz w:val="24"/>
+          <w:sz w:val="24"/>
+          <w:szCs w:val="24"/>
+          <w:u w:val="none"/>
+          <w:effect w:val="none"/>
+          <w:vertAlign w:val="baseline"/>
+          <w:lang w:val="en-US" w:eastAsia="en-US" w:bidi="ar-SA"/>
+        </w:rPr>
       </w:r>
     </w:p>
     <w:p>
@@ -12390,11 +12896,11 @@
         <w:pStyle w:val="Heading2"/>
         <w:rPr/>
       </w:pPr>
-      <w:bookmarkStart w:id="126" w:name="__RefHeading___Toc958_2214081086"/>
-      <w:bookmarkEnd w:id="126"/>
-      <w:r>
-        <w:rPr/>
-        <w:t>Appendices C: Project Deliverable</w:t>
+      <w:bookmarkStart w:id="131" w:name="__RefHeading___Toc958_2214081086"/>
+      <w:bookmarkEnd w:id="131"/>
+      <w:r>
+        <w:rPr/>
+        <w:t>Appendices C: Project Deliverables</w:t>
       </w:r>
     </w:p>
     <w:tbl>
@@ -12993,7 +13499,7 @@
           <w:spacing w:val="0"/>
           <w:kern w:val="0"/>
           <w:position w:val="0"/>
-          <w:sz w:val="22"/>
+          <w:sz w:val="24"/>
           <w:sz w:val="24"/>
           <w:szCs w:val="24"/>
           <w:u w:val="none"/>
@@ -13003,7 +13509,27 @@
         </w:rPr>
       </w:pPr>
       <w:r>
-        <w:rPr/>
+        <w:rPr>
+          <w:rFonts w:eastAsia="Calibri"/>
+          <w:b w:val="false"/>
+          <w:bCs w:val="false"/>
+          <w:i w:val="false"/>
+          <w:caps w:val="false"/>
+          <w:smallCaps w:val="false"/>
+          <w:strike w:val="false"/>
+          <w:dstrike w:val="false"/>
+          <w:color w:val="000000"/>
+          <w:spacing w:val="0"/>
+          <w:kern w:val="0"/>
+          <w:position w:val="0"/>
+          <w:sz w:val="24"/>
+          <w:sz w:val="24"/>
+          <w:szCs w:val="24"/>
+          <w:u w:val="none"/>
+          <w:effect w:val="none"/>
+          <w:vertAlign w:val="baseline"/>
+          <w:lang w:val="en-US" w:eastAsia="en-US" w:bidi="ar-SA"/>
+        </w:rPr>
       </w:r>
     </w:p>
     <w:p>
@@ -13030,7 +13556,7 @@
           <w:spacing w:val="0"/>
           <w:kern w:val="0"/>
           <w:position w:val="0"/>
-          <w:sz w:val="22"/>
+          <w:sz w:val="24"/>
           <w:sz w:val="24"/>
           <w:szCs w:val="24"/>
           <w:u w:val="none"/>
@@ -13040,7 +13566,27 @@
         </w:rPr>
       </w:pPr>
       <w:r>
-        <w:rPr/>
+        <w:rPr>
+          <w:rFonts w:eastAsia="Calibri"/>
+          <w:b w:val="false"/>
+          <w:bCs w:val="false"/>
+          <w:i w:val="false"/>
+          <w:caps w:val="false"/>
+          <w:smallCaps w:val="false"/>
+          <w:strike w:val="false"/>
+          <w:dstrike w:val="false"/>
+          <w:color w:val="000000"/>
+          <w:spacing w:val="0"/>
+          <w:kern w:val="0"/>
+          <w:position w:val="0"/>
+          <w:sz w:val="24"/>
+          <w:sz w:val="24"/>
+          <w:szCs w:val="24"/>
+          <w:u w:val="none"/>
+          <w:effect w:val="none"/>
+          <w:vertAlign w:val="baseline"/>
+          <w:lang w:val="en-US" w:eastAsia="en-US" w:bidi="ar-SA"/>
+        </w:rPr>
       </w:r>
     </w:p>
     <w:p>
@@ -13052,8 +13598,8 @@
           <w:bCs/>
         </w:rPr>
       </w:pPr>
-      <w:bookmarkStart w:id="127" w:name="__RefHeading___Toc960_2214081086"/>
-      <w:bookmarkEnd w:id="127"/>
+      <w:bookmarkStart w:id="132" w:name="__RefHeading___Toc960_2214081086"/>
+      <w:bookmarkEnd w:id="132"/>
       <w:r>
         <w:rPr/>
         <w:t>Appendices D:Budget</w:t>
@@ -13860,8 +14406,8 @@
         <w:pStyle w:val="Heading2"/>
         <w:rPr/>
       </w:pPr>
-      <w:bookmarkStart w:id="128" w:name="__RefHeading___Toc962_2214081086"/>
-      <w:bookmarkEnd w:id="128"/>
+      <w:bookmarkStart w:id="133" w:name="__RefHeading___Toc962_2214081086"/>
+      <w:bookmarkEnd w:id="133"/>
       <w:r>
         <w:rPr/>
         <w:t>Appendices E: Gnatt Chart</w:t>
@@ -14582,8 +15128,8 @@
       </w:r>
     </w:p>
     <w:sectPr>
-      <w:footerReference w:type="default" r:id="rId18"/>
-      <w:footerReference w:type="first" r:id="rId19"/>
+      <w:footerReference w:type="default" r:id="rId19"/>
+      <w:footerReference w:type="first" r:id="rId20"/>
       <w:type w:val="nextPage"/>
       <w:pgSz w:w="12240" w:h="15840"/>
       <w:pgMar w:left="990" w:right="2070" w:header="0" w:top="630" w:footer="708" w:bottom="1440" w:gutter="0"/>
@@ -14728,7 +15274,7 @@
         <w:docPartGallery w:val="Page Numbers (Bottom of Page)"/>
         <w:docPartUnique w:val="true"/>
       </w:docPartObj>
-      <w:id w:val="484583486"/>
+      <w:id w:val="474118957"/>
     </w:sdtPr>
     <w:sdtContent>
       <w:p>
@@ -15898,7 +16444,6 @@
         </w:tabs>
         <w:ind w:left="720" w:hanging="360"/>
       </w:pPr>
-      <w:rPr/>
     </w:lvl>
     <w:lvl w:ilvl="1">
       <w:start w:val="1"/>
@@ -24308,6 +24853,570 @@
       <w:lang w:val="en-US" w:eastAsia="en-US" w:bidi="ar-SA"/>
     </w:rPr>
   </w:style>
+  <w:style w:type="character" w:styleId="ListLabel732">
+    <w:name w:val="ListLabel 732"/>
+    <w:qFormat/>
+    <w:rPr>
+      <w:b/>
+    </w:rPr>
+  </w:style>
+  <w:style w:type="character" w:styleId="ListLabel733">
+    <w:name w:val="ListLabel 733"/>
+    <w:qFormat/>
+    <w:rPr>
+      <w:b/>
+    </w:rPr>
+  </w:style>
+  <w:style w:type="character" w:styleId="ListLabel734">
+    <w:name w:val="ListLabel 734"/>
+    <w:qFormat/>
+    <w:rPr>
+      <w:b/>
+    </w:rPr>
+  </w:style>
+  <w:style w:type="character" w:styleId="ListLabel735">
+    <w:name w:val="ListLabel 735"/>
+    <w:qFormat/>
+    <w:rPr>
+      <w:b/>
+    </w:rPr>
+  </w:style>
+  <w:style w:type="character" w:styleId="ListLabel736">
+    <w:name w:val="ListLabel 736"/>
+    <w:qFormat/>
+    <w:rPr>
+      <w:b/>
+    </w:rPr>
+  </w:style>
+  <w:style w:type="character" w:styleId="ListLabel737">
+    <w:name w:val="ListLabel 737"/>
+    <w:qFormat/>
+    <w:rPr>
+      <w:b/>
+    </w:rPr>
+  </w:style>
+  <w:style w:type="character" w:styleId="ListLabel738">
+    <w:name w:val="ListLabel 738"/>
+    <w:qFormat/>
+    <w:rPr>
+      <w:b/>
+    </w:rPr>
+  </w:style>
+  <w:style w:type="character" w:styleId="ListLabel739">
+    <w:name w:val="ListLabel 739"/>
+    <w:qFormat/>
+    <w:rPr>
+      <w:b/>
+    </w:rPr>
+  </w:style>
+  <w:style w:type="character" w:styleId="ListLabel740">
+    <w:name w:val="ListLabel 740"/>
+    <w:qFormat/>
+    <w:rPr>
+      <w:b/>
+    </w:rPr>
+  </w:style>
+  <w:style w:type="character" w:styleId="ListLabel741">
+    <w:name w:val="ListLabel 741"/>
+    <w:qFormat/>
+    <w:rPr>
+      <w:rFonts w:cs="Times New Roman"/>
+      <w:b w:val="false"/>
+      <w:bCs w:val="false"/>
+      <w:i w:val="false"/>
+      <w:iCs w:val="false"/>
+      <w:caps w:val="false"/>
+      <w:smallCaps w:val="false"/>
+      <w:strike w:val="false"/>
+      <w:dstrike w:val="false"/>
+      <w:outline w:val="false"/>
+      <w:shadow w:val="false"/>
+      <w:emboss w:val="false"/>
+      <w:imprint w:val="false"/>
+      <w:vanish w:val="false"/>
+      <w:color w:val="000000"/>
+      <w:spacing w:val="0"/>
+      <w:w w:val="100"/>
+      <w:kern w:val="0"/>
+      <w:position w:val="0"/>
+      <w:sz w:val="0"/>
+      <w:sz w:val="0"/>
+      <w:szCs w:val="0"/>
+      <w:highlight w:val="black"/>
+      <w:u w:val="none" w:color="000000"/>
+      <w:effect w:val="none"/>
+      <w:vertAlign w:val="baseline"/>
+      <w:em w:val="none"/>
+      <w:lang w:val="x-none" w:eastAsia="x-none" w:bidi="x-none"/>
+    </w:rPr>
+  </w:style>
+  <w:style w:type="character" w:styleId="ListLabel742">
+    <w:name w:val="ListLabel 742"/>
+    <w:qFormat/>
+    <w:rPr>
+      <w:rFonts w:cs="OpenSymbol"/>
+    </w:rPr>
+  </w:style>
+  <w:style w:type="character" w:styleId="ListLabel743">
+    <w:name w:val="ListLabel 743"/>
+    <w:qFormat/>
+    <w:rPr>
+      <w:rFonts w:cs="OpenSymbol"/>
+    </w:rPr>
+  </w:style>
+  <w:style w:type="character" w:styleId="ListLabel744">
+    <w:name w:val="ListLabel 744"/>
+    <w:qFormat/>
+    <w:rPr>
+      <w:rFonts w:cs="OpenSymbol"/>
+    </w:rPr>
+  </w:style>
+  <w:style w:type="character" w:styleId="ListLabel745">
+    <w:name w:val="ListLabel 745"/>
+    <w:qFormat/>
+    <w:rPr>
+      <w:rFonts w:cs="OpenSymbol"/>
+    </w:rPr>
+  </w:style>
+  <w:style w:type="character" w:styleId="ListLabel746">
+    <w:name w:val="ListLabel 746"/>
+    <w:qFormat/>
+    <w:rPr>
+      <w:rFonts w:cs="OpenSymbol"/>
+    </w:rPr>
+  </w:style>
+  <w:style w:type="character" w:styleId="ListLabel747">
+    <w:name w:val="ListLabel 747"/>
+    <w:qFormat/>
+    <w:rPr>
+      <w:rFonts w:cs="OpenSymbol"/>
+    </w:rPr>
+  </w:style>
+  <w:style w:type="character" w:styleId="ListLabel748">
+    <w:name w:val="ListLabel 748"/>
+    <w:qFormat/>
+    <w:rPr>
+      <w:rFonts w:cs="OpenSymbol"/>
+    </w:rPr>
+  </w:style>
+  <w:style w:type="character" w:styleId="ListLabel749">
+    <w:name w:val="ListLabel 749"/>
+    <w:qFormat/>
+    <w:rPr>
+      <w:rFonts w:cs="OpenSymbol"/>
+    </w:rPr>
+  </w:style>
+  <w:style w:type="character" w:styleId="ListLabel750">
+    <w:name w:val="ListLabel 750"/>
+    <w:qFormat/>
+    <w:rPr>
+      <w:rFonts w:cs="OpenSymbol"/>
+    </w:rPr>
+  </w:style>
+  <w:style w:type="character" w:styleId="ListLabel751">
+    <w:name w:val="ListLabel 751"/>
+    <w:qFormat/>
+    <w:rPr>
+      <w:rFonts w:ascii="Times New Roman" w:hAnsi="Times New Roman" w:cs="OpenSymbol"/>
+      <w:b/>
+      <w:sz w:val="24"/>
+    </w:rPr>
+  </w:style>
+  <w:style w:type="character" w:styleId="ListLabel752">
+    <w:name w:val="ListLabel 752"/>
+    <w:qFormat/>
+    <w:rPr>
+      <w:rFonts w:cs="OpenSymbol"/>
+    </w:rPr>
+  </w:style>
+  <w:style w:type="character" w:styleId="ListLabel753">
+    <w:name w:val="ListLabel 753"/>
+    <w:qFormat/>
+    <w:rPr>
+      <w:rFonts w:cs="OpenSymbol"/>
+    </w:rPr>
+  </w:style>
+  <w:style w:type="character" w:styleId="ListLabel754">
+    <w:name w:val="ListLabel 754"/>
+    <w:qFormat/>
+    <w:rPr>
+      <w:rFonts w:cs="OpenSymbol"/>
+    </w:rPr>
+  </w:style>
+  <w:style w:type="character" w:styleId="ListLabel755">
+    <w:name w:val="ListLabel 755"/>
+    <w:qFormat/>
+    <w:rPr>
+      <w:rFonts w:cs="OpenSymbol"/>
+    </w:rPr>
+  </w:style>
+  <w:style w:type="character" w:styleId="ListLabel756">
+    <w:name w:val="ListLabel 756"/>
+    <w:qFormat/>
+    <w:rPr>
+      <w:rFonts w:cs="OpenSymbol"/>
+    </w:rPr>
+  </w:style>
+  <w:style w:type="character" w:styleId="ListLabel757">
+    <w:name w:val="ListLabel 757"/>
+    <w:qFormat/>
+    <w:rPr>
+      <w:rFonts w:cs="OpenSymbol"/>
+    </w:rPr>
+  </w:style>
+  <w:style w:type="character" w:styleId="ListLabel758">
+    <w:name w:val="ListLabel 758"/>
+    <w:qFormat/>
+    <w:rPr>
+      <w:rFonts w:cs="OpenSymbol"/>
+    </w:rPr>
+  </w:style>
+  <w:style w:type="character" w:styleId="ListLabel759">
+    <w:name w:val="ListLabel 759"/>
+    <w:qFormat/>
+    <w:rPr>
+      <w:rFonts w:cs="OpenSymbol"/>
+    </w:rPr>
+  </w:style>
+  <w:style w:type="character" w:styleId="ListLabel760">
+    <w:name w:val="ListLabel 760"/>
+    <w:qFormat/>
+    <w:rPr>
+      <w:rFonts w:ascii="Times New Roman" w:hAnsi="Times New Roman" w:cs="Times New Roman"/>
+      <w:b w:val="false"/>
+      <w:bCs/>
+      <w:i w:val="false"/>
+      <w:caps w:val="false"/>
+      <w:smallCaps w:val="false"/>
+      <w:strike w:val="false"/>
+      <w:dstrike w:val="false"/>
+      <w:color w:val="1A0DAB"/>
+      <w:spacing w:val="0"/>
+      <w:sz w:val="24"/>
+      <w:szCs w:val="24"/>
+      <w:u w:val="none"/>
+      <w:effect w:val="none"/>
+    </w:rPr>
+  </w:style>
+  <w:style w:type="character" w:styleId="ListLabel761">
+    <w:name w:val="ListLabel 761"/>
+    <w:qFormat/>
+    <w:rPr>
+      <w:rFonts w:ascii="Times New Roman" w:hAnsi="Times New Roman" w:cs="Times New Roman"/>
+      <w:b w:val="false"/>
+      <w:bCs w:val="false"/>
+      <w:sz w:val="24"/>
+      <w:szCs w:val="24"/>
+      <w:u w:val="none"/>
+    </w:rPr>
+  </w:style>
+  <w:style w:type="character" w:styleId="ListLabel762">
+    <w:name w:val="ListLabel 762"/>
+    <w:qFormat/>
+    <w:rPr>
+      <w:rFonts w:ascii="Times New Roman" w:hAnsi="Times New Roman" w:eastAsia="Calibri" w:cs="Times New Roman"/>
+      <w:b w:val="false"/>
+      <w:bCs w:val="false"/>
+      <w:i w:val="false"/>
+      <w:caps w:val="false"/>
+      <w:smallCaps w:val="false"/>
+      <w:strike w:val="false"/>
+      <w:dstrike w:val="false"/>
+      <w:color w:val="000000"/>
+      <w:spacing w:val="0"/>
+      <w:kern w:val="0"/>
+      <w:position w:val="0"/>
+      <w:sz w:val="24"/>
+      <w:sz w:val="24"/>
+      <w:szCs w:val="24"/>
+      <w:u w:val="none"/>
+      <w:effect w:val="none"/>
+      <w:vertAlign w:val="baseline"/>
+      <w:lang w:val="en-US" w:eastAsia="en-US" w:bidi="ar-SA"/>
+    </w:rPr>
+  </w:style>
+  <w:style w:type="character" w:styleId="ListLabel763">
+    <w:name w:val="ListLabel 763"/>
+    <w:qFormat/>
+    <w:rPr>
+      <w:b/>
+    </w:rPr>
+  </w:style>
+  <w:style w:type="character" w:styleId="ListLabel764">
+    <w:name w:val="ListLabel 764"/>
+    <w:qFormat/>
+    <w:rPr>
+      <w:b/>
+    </w:rPr>
+  </w:style>
+  <w:style w:type="character" w:styleId="ListLabel765">
+    <w:name w:val="ListLabel 765"/>
+    <w:qFormat/>
+    <w:rPr>
+      <w:b/>
+    </w:rPr>
+  </w:style>
+  <w:style w:type="character" w:styleId="ListLabel766">
+    <w:name w:val="ListLabel 766"/>
+    <w:qFormat/>
+    <w:rPr>
+      <w:b/>
+    </w:rPr>
+  </w:style>
+  <w:style w:type="character" w:styleId="ListLabel767">
+    <w:name w:val="ListLabel 767"/>
+    <w:qFormat/>
+    <w:rPr>
+      <w:b/>
+    </w:rPr>
+  </w:style>
+  <w:style w:type="character" w:styleId="ListLabel768">
+    <w:name w:val="ListLabel 768"/>
+    <w:qFormat/>
+    <w:rPr>
+      <w:b/>
+    </w:rPr>
+  </w:style>
+  <w:style w:type="character" w:styleId="ListLabel769">
+    <w:name w:val="ListLabel 769"/>
+    <w:qFormat/>
+    <w:rPr>
+      <w:b/>
+    </w:rPr>
+  </w:style>
+  <w:style w:type="character" w:styleId="ListLabel770">
+    <w:name w:val="ListLabel 770"/>
+    <w:qFormat/>
+    <w:rPr>
+      <w:b/>
+    </w:rPr>
+  </w:style>
+  <w:style w:type="character" w:styleId="ListLabel771">
+    <w:name w:val="ListLabel 771"/>
+    <w:qFormat/>
+    <w:rPr>
+      <w:b/>
+    </w:rPr>
+  </w:style>
+  <w:style w:type="character" w:styleId="ListLabel772">
+    <w:name w:val="ListLabel 772"/>
+    <w:qFormat/>
+    <w:rPr>
+      <w:rFonts w:cs="Times New Roman"/>
+      <w:b w:val="false"/>
+      <w:bCs w:val="false"/>
+      <w:i w:val="false"/>
+      <w:iCs w:val="false"/>
+      <w:caps w:val="false"/>
+      <w:smallCaps w:val="false"/>
+      <w:strike w:val="false"/>
+      <w:dstrike w:val="false"/>
+      <w:outline w:val="false"/>
+      <w:shadow w:val="false"/>
+      <w:emboss w:val="false"/>
+      <w:imprint w:val="false"/>
+      <w:vanish w:val="false"/>
+      <w:color w:val="000000"/>
+      <w:spacing w:val="0"/>
+      <w:w w:val="100"/>
+      <w:kern w:val="0"/>
+      <w:position w:val="0"/>
+      <w:sz w:val="0"/>
+      <w:sz w:val="0"/>
+      <w:szCs w:val="0"/>
+      <w:highlight w:val="black"/>
+      <w:u w:val="none" w:color="000000"/>
+      <w:effect w:val="none"/>
+      <w:vertAlign w:val="baseline"/>
+      <w:em w:val="none"/>
+      <w:lang w:val="x-none" w:eastAsia="x-none" w:bidi="x-none"/>
+    </w:rPr>
+  </w:style>
+  <w:style w:type="character" w:styleId="ListLabel773">
+    <w:name w:val="ListLabel 773"/>
+    <w:qFormat/>
+    <w:rPr>
+      <w:rFonts w:cs="OpenSymbol"/>
+    </w:rPr>
+  </w:style>
+  <w:style w:type="character" w:styleId="ListLabel774">
+    <w:name w:val="ListLabel 774"/>
+    <w:qFormat/>
+    <w:rPr>
+      <w:rFonts w:cs="OpenSymbol"/>
+    </w:rPr>
+  </w:style>
+  <w:style w:type="character" w:styleId="ListLabel775">
+    <w:name w:val="ListLabel 775"/>
+    <w:qFormat/>
+    <w:rPr>
+      <w:rFonts w:cs="OpenSymbol"/>
+    </w:rPr>
+  </w:style>
+  <w:style w:type="character" w:styleId="ListLabel776">
+    <w:name w:val="ListLabel 776"/>
+    <w:qFormat/>
+    <w:rPr>
+      <w:rFonts w:cs="OpenSymbol"/>
+    </w:rPr>
+  </w:style>
+  <w:style w:type="character" w:styleId="ListLabel777">
+    <w:name w:val="ListLabel 777"/>
+    <w:qFormat/>
+    <w:rPr>
+      <w:rFonts w:cs="OpenSymbol"/>
+    </w:rPr>
+  </w:style>
+  <w:style w:type="character" w:styleId="ListLabel778">
+    <w:name w:val="ListLabel 778"/>
+    <w:qFormat/>
+    <w:rPr>
+      <w:rFonts w:cs="OpenSymbol"/>
+    </w:rPr>
+  </w:style>
+  <w:style w:type="character" w:styleId="ListLabel779">
+    <w:name w:val="ListLabel 779"/>
+    <w:qFormat/>
+    <w:rPr>
+      <w:rFonts w:cs="OpenSymbol"/>
+    </w:rPr>
+  </w:style>
+  <w:style w:type="character" w:styleId="ListLabel780">
+    <w:name w:val="ListLabel 780"/>
+    <w:qFormat/>
+    <w:rPr>
+      <w:rFonts w:cs="OpenSymbol"/>
+    </w:rPr>
+  </w:style>
+  <w:style w:type="character" w:styleId="ListLabel781">
+    <w:name w:val="ListLabel 781"/>
+    <w:qFormat/>
+    <w:rPr>
+      <w:rFonts w:cs="OpenSymbol"/>
+    </w:rPr>
+  </w:style>
+  <w:style w:type="character" w:styleId="ListLabel782">
+    <w:name w:val="ListLabel 782"/>
+    <w:qFormat/>
+    <w:rPr>
+      <w:rFonts w:ascii="Times New Roman" w:hAnsi="Times New Roman" w:cs="OpenSymbol"/>
+      <w:b/>
+      <w:sz w:val="24"/>
+    </w:rPr>
+  </w:style>
+  <w:style w:type="character" w:styleId="ListLabel783">
+    <w:name w:val="ListLabel 783"/>
+    <w:qFormat/>
+    <w:rPr>
+      <w:rFonts w:cs="OpenSymbol"/>
+    </w:rPr>
+  </w:style>
+  <w:style w:type="character" w:styleId="ListLabel784">
+    <w:name w:val="ListLabel 784"/>
+    <w:qFormat/>
+    <w:rPr>
+      <w:rFonts w:cs="OpenSymbol"/>
+    </w:rPr>
+  </w:style>
+  <w:style w:type="character" w:styleId="ListLabel785">
+    <w:name w:val="ListLabel 785"/>
+    <w:qFormat/>
+    <w:rPr>
+      <w:rFonts w:cs="OpenSymbol"/>
+    </w:rPr>
+  </w:style>
+  <w:style w:type="character" w:styleId="ListLabel786">
+    <w:name w:val="ListLabel 786"/>
+    <w:qFormat/>
+    <w:rPr>
+      <w:rFonts w:cs="OpenSymbol"/>
+    </w:rPr>
+  </w:style>
+  <w:style w:type="character" w:styleId="ListLabel787">
+    <w:name w:val="ListLabel 787"/>
+    <w:qFormat/>
+    <w:rPr>
+      <w:rFonts w:cs="OpenSymbol"/>
+    </w:rPr>
+  </w:style>
+  <w:style w:type="character" w:styleId="ListLabel788">
+    <w:name w:val="ListLabel 788"/>
+    <w:qFormat/>
+    <w:rPr>
+      <w:rFonts w:cs="OpenSymbol"/>
+    </w:rPr>
+  </w:style>
+  <w:style w:type="character" w:styleId="ListLabel789">
+    <w:name w:val="ListLabel 789"/>
+    <w:qFormat/>
+    <w:rPr>
+      <w:rFonts w:cs="OpenSymbol"/>
+    </w:rPr>
+  </w:style>
+  <w:style w:type="character" w:styleId="ListLabel790">
+    <w:name w:val="ListLabel 790"/>
+    <w:qFormat/>
+    <w:rPr>
+      <w:rFonts w:cs="OpenSymbol"/>
+    </w:rPr>
+  </w:style>
+  <w:style w:type="character" w:styleId="ListLabel791">
+    <w:name w:val="ListLabel 791"/>
+    <w:qFormat/>
+    <w:rPr>
+      <w:rFonts w:ascii="Times New Roman" w:hAnsi="Times New Roman" w:cs="Times New Roman"/>
+      <w:b w:val="false"/>
+      <w:bCs/>
+      <w:i w:val="false"/>
+      <w:caps w:val="false"/>
+      <w:smallCaps w:val="false"/>
+      <w:strike w:val="false"/>
+      <w:dstrike w:val="false"/>
+      <w:color w:val="1A0DAB"/>
+      <w:spacing w:val="0"/>
+      <w:sz w:val="24"/>
+      <w:szCs w:val="24"/>
+      <w:u w:val="none"/>
+      <w:effect w:val="none"/>
+    </w:rPr>
+  </w:style>
+  <w:style w:type="character" w:styleId="ListLabel792">
+    <w:name w:val="ListLabel 792"/>
+    <w:qFormat/>
+    <w:rPr>
+      <w:rFonts w:ascii="Times New Roman" w:hAnsi="Times New Roman" w:cs="Times New Roman"/>
+      <w:b w:val="false"/>
+      <w:bCs w:val="false"/>
+      <w:sz w:val="24"/>
+      <w:szCs w:val="24"/>
+      <w:u w:val="none"/>
+    </w:rPr>
+  </w:style>
+  <w:style w:type="character" w:styleId="ListLabel793">
+    <w:name w:val="ListLabel 793"/>
+    <w:qFormat/>
+    <w:rPr>
+      <w:rFonts w:ascii="Times New Roman" w:hAnsi="Times New Roman" w:eastAsia="Calibri" w:cs="Times New Roman"/>
+      <w:b w:val="false"/>
+      <w:bCs w:val="false"/>
+      <w:i w:val="false"/>
+      <w:caps w:val="false"/>
+      <w:smallCaps w:val="false"/>
+      <w:strike w:val="false"/>
+      <w:dstrike w:val="false"/>
+      <w:color w:val="000000"/>
+      <w:spacing w:val="0"/>
+      <w:kern w:val="0"/>
+      <w:position w:val="0"/>
+      <w:sz w:val="24"/>
+      <w:sz w:val="24"/>
+      <w:szCs w:val="24"/>
+      <w:u w:val="none"/>
+      <w:effect w:val="none"/>
+      <w:vertAlign w:val="baseline"/>
+      <w:lang w:val="en-US" w:eastAsia="en-US" w:bidi="ar-SA"/>
+    </w:rPr>
+  </w:style>
   <w:style w:type="paragraph" w:styleId="Heading">
     <w:name w:val="Heading"/>
     <w:basedOn w:val="Normal"/>
@@ -24676,6 +25785,20 @@
       <w:bCs/>
       <w:sz w:val="56"/>
       <w:szCs w:val="56"/>
+    </w:rPr>
+  </w:style>
+  <w:style w:type="paragraph" w:styleId="ContentsHeading">
+    <w:name w:val="TOA Heading"/>
+    <w:basedOn w:val="Heading"/>
+    <w:pPr>
+      <w:suppressLineNumbers/>
+      <w:ind w:left="0" w:hanging="0"/>
+    </w:pPr>
+    <w:rPr>
+      <w:b/>
+      <w:bCs/>
+      <w:sz w:val="32"/>
+      <w:szCs w:val="32"/>
     </w:rPr>
   </w:style>
   <w:style w:type="numbering" w:styleId="NoList" w:default="1">

</xml_diff>